<commit_message>
Updated Word step-by-step log/guide and the structure class diagram
</commit_message>
<xml_diff>
--- a/FULL STACK WPF.docx
+++ b/FULL STACK WPF.docx
@@ -66,7 +66,6 @@
           <w:lang w:val="en-US"/>
         </w:rPr>
       </w:pPr>
-      <w:proofErr w:type="spellStart"/>
       <w:r>
         <w:rPr>
           <w:b/>
@@ -75,7 +74,6 @@
         </w:rPr>
         <w:t>SimpleTrader</w:t>
       </w:r>
-      <w:proofErr w:type="spellEnd"/>
       <w:r>
         <w:rPr>
           <w:lang w:val="en-US"/>
@@ -297,42 +295,20 @@
         <w:rPr>
           <w:lang w:val="en-US"/>
         </w:rPr>
-        <w:t>“</w:t>
-      </w:r>
-      <w:proofErr w:type="spellStart"/>
-      <w:r>
-        <w:rPr>
-          <w:lang w:val="en-US"/>
-        </w:rPr>
-        <w:t>SimpleTrader.Domain</w:t>
-      </w:r>
-      <w:proofErr w:type="spellEnd"/>
-      <w:r>
-        <w:rPr>
-          <w:lang w:val="en-US"/>
-        </w:rPr>
-        <w:t>” project.</w:t>
-      </w:r>
-    </w:p>
-    <w:p>
-      <w:pPr>
-        <w:rPr>
-          <w:lang w:val="en-US"/>
-        </w:rPr>
-      </w:pPr>
-      <w:proofErr w:type="spellStart"/>
-      <w:r>
-        <w:rPr>
-          <w:lang w:val="en-US"/>
-        </w:rPr>
-        <w:t>AssetTransaction</w:t>
-      </w:r>
-      <w:proofErr w:type="spellEnd"/>
-      <w:r>
-        <w:rPr>
-          <w:lang w:val="en-US"/>
-        </w:rPr>
-        <w:t>: used to calculate total assets</w:t>
+        <w:t>“SimpleTrader.Domain” project.</w:t>
+      </w:r>
+    </w:p>
+    <w:p>
+      <w:pPr>
+        <w:rPr>
+          <w:lang w:val="en-US"/>
+        </w:rPr>
+      </w:pPr>
+      <w:r>
+        <w:rPr>
+          <w:lang w:val="en-US"/>
+        </w:rPr>
+        <w:t>AssetTransaction: used to calculate total assets</w:t>
       </w:r>
     </w:p>
     <w:p>
@@ -342,7 +318,6 @@
           <w:lang w:val="en-US"/>
         </w:rPr>
       </w:pPr>
-      <w:proofErr w:type="spellStart"/>
       <w:r>
         <w:rPr>
           <w:lang w:val="en-US"/>
@@ -350,7 +325,6 @@
         <w:lastRenderedPageBreak/>
         <w:t>DomainServices</w:t>
       </w:r>
-      <w:proofErr w:type="spellEnd"/>
     </w:p>
     <w:p>
       <w:pPr>
@@ -409,21 +383,7 @@
         <w:rPr>
           <w:lang w:val="en-US"/>
         </w:rPr>
-        <w:t>These are the interfaces inside the “Services” folder inside the “</w:t>
-      </w:r>
-      <w:proofErr w:type="spellStart"/>
-      <w:r>
-        <w:rPr>
-          <w:lang w:val="en-US"/>
-        </w:rPr>
-        <w:t>SimpleTrader.Domain</w:t>
-      </w:r>
-      <w:proofErr w:type="spellEnd"/>
-      <w:r>
-        <w:rPr>
-          <w:lang w:val="en-US"/>
-        </w:rPr>
-        <w:t>” project.</w:t>
+        <w:t>These are the interfaces inside the “Services” folder inside the “SimpleTrader.Domain” project.</w:t>
       </w:r>
     </w:p>
     <w:p>
@@ -450,16 +410,8 @@
         <w:rPr>
           <w:lang w:val="en-US"/>
         </w:rPr>
-        <w:t xml:space="preserve">a Class Library project – </w:t>
-      </w:r>
-      <w:proofErr w:type="spellStart"/>
-      <w:r>
-        <w:rPr>
-          <w:lang w:val="en-US"/>
-        </w:rPr>
-        <w:t>SimpleTrader.Domain</w:t>
-      </w:r>
-      <w:proofErr w:type="spellEnd"/>
+        <w:t>a Class Library project – SimpleTrader.Domain</w:t>
+      </w:r>
     </w:p>
     <w:p>
       <w:pPr>
@@ -527,14 +479,12 @@
           <w:lang w:val="en-US"/>
         </w:rPr>
       </w:pPr>
-      <w:proofErr w:type="spellStart"/>
       <w:r>
         <w:rPr>
           <w:lang w:val="en-US"/>
         </w:rPr>
         <w:t>AssetTransaction</w:t>
       </w:r>
-      <w:proofErr w:type="spellEnd"/>
     </w:p>
     <w:p>
       <w:pPr>
@@ -602,19 +552,11 @@
           <w:lang w:val="en-US"/>
         </w:rPr>
       </w:pPr>
-      <w:proofErr w:type="spellStart"/>
-      <w:r>
-        <w:rPr>
-          <w:lang w:val="en-US"/>
-        </w:rPr>
-        <w:t>IDataService</w:t>
-      </w:r>
-      <w:proofErr w:type="spellEnd"/>
-      <w:r>
-        <w:rPr>
-          <w:lang w:val="en-US"/>
-        </w:rPr>
-        <w:t xml:space="preserve"> – A service for accessing data</w:t>
+      <w:r>
+        <w:rPr>
+          <w:lang w:val="en-US"/>
+        </w:rPr>
+        <w:t>IDataService – A service for accessing data</w:t>
       </w:r>
     </w:p>
     <w:p>
@@ -628,16 +570,8 @@
         <w:rPr>
           <w:lang w:val="en-US"/>
         </w:rPr>
-        <w:t xml:space="preserve">Create a Class Library project – </w:t>
-      </w:r>
-      <w:proofErr w:type="spellStart"/>
-      <w:r>
-        <w:rPr>
-          <w:lang w:val="en-US"/>
-        </w:rPr>
-        <w:t>SimpleTrader.EntityFramework</w:t>
-      </w:r>
-      <w:proofErr w:type="spellEnd"/>
+        <w:t>Create a Class Library project – SimpleTrader.EntityFramework</w:t>
+      </w:r>
     </w:p>
     <w:p>
       <w:pPr>
@@ -657,14 +591,12 @@
         </w:rPr>
         <w:t>“</w:t>
       </w:r>
-      <w:proofErr w:type="spellStart"/>
       <w:r>
         <w:rPr>
           <w:lang w:val="en-US"/>
         </w:rPr>
         <w:t>Microsoft.EntityFrameworkCore</w:t>
       </w:r>
-      <w:proofErr w:type="spellEnd"/>
       <w:r>
         <w:rPr>
           <w:lang w:val="en-US"/>
@@ -681,16 +613,68 @@
         <w:rPr>
           <w:lang w:val="en-US"/>
         </w:rPr>
-        <w:t xml:space="preserve"> “</w:t>
-      </w:r>
-      <w:proofErr w:type="spellStart"/>
-      <w:r>
-        <w:rPr>
-          <w:lang w:val="en-US"/>
-        </w:rPr>
-        <w:t>Microsoft.EntityFrameworkCore.SqlServer</w:t>
-      </w:r>
-      <w:proofErr w:type="spellEnd"/>
+        <w:t xml:space="preserve"> “Microsoft.EntityFrameworkCore.SqlServer”</w:t>
+      </w:r>
+      <w:r>
+        <w:rPr>
+          <w:lang w:val="en-US"/>
+        </w:rPr>
+        <w:t xml:space="preserve"> </w:t>
+      </w:r>
+      <w:r>
+        <w:rPr>
+          <w:lang w:val="en-US"/>
+        </w:rPr>
+        <w:t xml:space="preserve">and “Microsoft.EntityFrameworkCore.Tools” </w:t>
+      </w:r>
+      <w:r>
+        <w:rPr>
+          <w:lang w:val="en-US"/>
+        </w:rPr>
+        <w:t>NuGet package</w:t>
+      </w:r>
+      <w:r>
+        <w:rPr>
+          <w:lang w:val="en-US"/>
+        </w:rPr>
+        <w:t xml:space="preserve">s, </w:t>
+      </w:r>
+      <w:r>
+        <w:rPr>
+          <w:lang w:val="en-US"/>
+        </w:rPr>
+        <w:t>all</w:t>
+      </w:r>
+      <w:r>
+        <w:rPr>
+          <w:lang w:val="en-US"/>
+        </w:rPr>
+        <w:t xml:space="preserve"> version 5.0.13</w:t>
+      </w:r>
+      <w:r>
+        <w:rPr>
+          <w:lang w:val="en-US"/>
+        </w:rPr>
+        <w:t xml:space="preserve">, and </w:t>
+      </w:r>
+      <w:r>
+        <w:rPr>
+          <w:lang w:val="en-US"/>
+        </w:rPr>
+        <w:t xml:space="preserve">the </w:t>
+      </w:r>
+      <w:r>
+        <w:rPr>
+          <w:lang w:val="en-US"/>
+        </w:rPr>
+        <w:t>“</w:t>
+      </w:r>
+      <w:r>
+        <w:rPr>
+          <w:lang w:val="en-US"/>
+        </w:rPr>
+        <w:t>SimpleTrader.Domain</w:t>
+      </w:r>
       <w:r>
         <w:rPr>
           <w:lang w:val="en-US"/>
@@ -701,230 +685,104 @@
         <w:rPr>
           <w:lang w:val="en-US"/>
         </w:rPr>
+        <w:t xml:space="preserve"> project</w:t>
+      </w:r>
+      <w:r>
+        <w:rPr>
+          <w:lang w:val="en-US"/>
+        </w:rPr>
+        <w:t>.</w:t>
+      </w:r>
+    </w:p>
+    <w:p>
+      <w:pPr>
+        <w:rPr>
+          <w:lang w:val="en-US"/>
+        </w:rPr>
+      </w:pPr>
+      <w:r>
+        <w:rPr>
+          <w:lang w:val="en-US"/>
+        </w:rPr>
+        <w:t>The class “</w:t>
+      </w:r>
+      <w:r>
+        <w:rPr>
+          <w:lang w:val="en-US"/>
+        </w:rPr>
+        <w:t>SimpleTraderDbContext</w:t>
+      </w:r>
+      <w:r>
+        <w:rPr>
+          <w:lang w:val="en-US"/>
+        </w:rPr>
+        <w:t>”</w:t>
+      </w:r>
+      <w:r>
+        <w:rPr>
+          <w:lang w:val="en-US"/>
+        </w:rPr>
+        <w:t xml:space="preserve"> is derived from </w:t>
+      </w:r>
+      <w:r>
+        <w:rPr>
+          <w:lang w:val="en-US"/>
+        </w:rPr>
+        <w:t>“DbContext” and</w:t>
+      </w:r>
+      <w:r>
+        <w:rPr>
+          <w:lang w:val="en-US"/>
+        </w:rPr>
+        <w:t xml:space="preserve"> manages the </w:t>
+      </w:r>
+      <w:r>
+        <w:rPr>
+          <w:lang w:val="en-US"/>
+        </w:rPr>
+        <w:t>interaction with the database with any framework.</w:t>
+      </w:r>
+      <w:r>
+        <w:rPr>
+          <w:lang w:val="en-US"/>
+        </w:rPr>
+        <w:t xml:space="preserve"> It needs to be told wh</w:t>
+      </w:r>
+      <w:r>
+        <w:rPr>
+          <w:lang w:val="en-US"/>
+        </w:rPr>
+        <w:t>at kind of entities it’s going to store in the database.</w:t>
+      </w:r>
+      <w:r>
+        <w:rPr>
+          <w:lang w:val="en-US"/>
+        </w:rPr>
+        <w:t xml:space="preserve"> This will be done through DbSet.</w:t>
+      </w:r>
+      <w:r>
+        <w:rPr>
+          <w:lang w:val="en-US"/>
+        </w:rPr>
+        <w:t xml:space="preserve"> Each of the Database tables</w:t>
+      </w:r>
+      <w:r>
+        <w:rPr>
+          <w:lang w:val="en-US"/>
+        </w:rPr>
         <w:t xml:space="preserve"> </w:t>
       </w:r>
       <w:r>
         <w:rPr>
           <w:lang w:val="en-US"/>
         </w:rPr>
-        <w:t>and “</w:t>
-      </w:r>
-      <w:proofErr w:type="spellStart"/>
-      <w:r>
-        <w:rPr>
-          <w:lang w:val="en-US"/>
-        </w:rPr>
-        <w:t>Microsoft.EntityFrameworkCore.Tools</w:t>
-      </w:r>
-      <w:proofErr w:type="spellEnd"/>
-      <w:r>
-        <w:rPr>
-          <w:lang w:val="en-US"/>
-        </w:rPr>
-        <w:t xml:space="preserve">” </w:t>
-      </w:r>
-      <w:r>
-        <w:rPr>
-          <w:lang w:val="en-US"/>
-        </w:rPr>
-        <w:t>NuGet package</w:t>
-      </w:r>
-      <w:r>
-        <w:rPr>
-          <w:lang w:val="en-US"/>
-        </w:rPr>
-        <w:t xml:space="preserve">s, </w:t>
-      </w:r>
-      <w:r>
-        <w:rPr>
-          <w:lang w:val="en-US"/>
-        </w:rPr>
-        <w:t>all</w:t>
-      </w:r>
-      <w:r>
-        <w:rPr>
-          <w:lang w:val="en-US"/>
-        </w:rPr>
-        <w:t xml:space="preserve"> version 5.0.13</w:t>
-      </w:r>
-      <w:r>
-        <w:rPr>
-          <w:lang w:val="en-US"/>
-        </w:rPr>
-        <w:t xml:space="preserve">, and </w:t>
-      </w:r>
-      <w:r>
-        <w:rPr>
-          <w:lang w:val="en-US"/>
-        </w:rPr>
-        <w:t xml:space="preserve">the </w:t>
-      </w:r>
-      <w:r>
-        <w:rPr>
-          <w:lang w:val="en-US"/>
-        </w:rPr>
-        <w:t>“</w:t>
-      </w:r>
-      <w:proofErr w:type="spellStart"/>
-      <w:r>
-        <w:rPr>
-          <w:lang w:val="en-US"/>
-        </w:rPr>
-        <w:t>SimpleTrader.Domain</w:t>
-      </w:r>
-      <w:proofErr w:type="spellEnd"/>
-      <w:r>
-        <w:rPr>
-          <w:lang w:val="en-US"/>
-        </w:rPr>
-        <w:t>”</w:t>
-      </w:r>
-      <w:r>
-        <w:rPr>
-          <w:lang w:val="en-US"/>
-        </w:rPr>
-        <w:t xml:space="preserve"> project</w:t>
-      </w:r>
-      <w:r>
-        <w:rPr>
-          <w:lang w:val="en-US"/>
-        </w:rPr>
-        <w:t>.</w:t>
-      </w:r>
-    </w:p>
-    <w:p>
-      <w:pPr>
-        <w:rPr>
-          <w:lang w:val="en-US"/>
-        </w:rPr>
-      </w:pPr>
-      <w:r>
-        <w:rPr>
-          <w:lang w:val="en-US"/>
-        </w:rPr>
-        <w:t>The class “</w:t>
-      </w:r>
-      <w:proofErr w:type="spellStart"/>
-      <w:r>
-        <w:rPr>
-          <w:lang w:val="en-US"/>
-        </w:rPr>
-        <w:t>SimpleTraderDbContext</w:t>
-      </w:r>
-      <w:proofErr w:type="spellEnd"/>
-      <w:r>
-        <w:rPr>
-          <w:lang w:val="en-US"/>
-        </w:rPr>
-        <w:t>”</w:t>
-      </w:r>
-      <w:r>
-        <w:rPr>
-          <w:lang w:val="en-US"/>
-        </w:rPr>
-        <w:t xml:space="preserve"> is derived from </w:t>
-      </w:r>
-      <w:r>
-        <w:rPr>
-          <w:lang w:val="en-US"/>
-        </w:rPr>
-        <w:t>“</w:t>
-      </w:r>
-      <w:proofErr w:type="spellStart"/>
-      <w:r>
-        <w:rPr>
-          <w:lang w:val="en-US"/>
-        </w:rPr>
-        <w:t>DbContext</w:t>
-      </w:r>
-      <w:proofErr w:type="spellEnd"/>
-      <w:r>
-        <w:rPr>
-          <w:lang w:val="en-US"/>
-        </w:rPr>
-        <w:t>” and</w:t>
-      </w:r>
-      <w:r>
-        <w:rPr>
-          <w:lang w:val="en-US"/>
-        </w:rPr>
-        <w:t xml:space="preserve"> manages the </w:t>
-      </w:r>
-      <w:r>
-        <w:rPr>
-          <w:lang w:val="en-US"/>
-        </w:rPr>
-        <w:t>interaction with the database with any framework.</w:t>
-      </w:r>
-      <w:r>
-        <w:rPr>
-          <w:lang w:val="en-US"/>
-        </w:rPr>
-        <w:t xml:space="preserve"> It needs to be told wh</w:t>
-      </w:r>
-      <w:r>
-        <w:rPr>
-          <w:lang w:val="en-US"/>
-        </w:rPr>
-        <w:t>at kind of entities it’s going to store in the database.</w:t>
-      </w:r>
-      <w:r>
-        <w:rPr>
-          <w:lang w:val="en-US"/>
-        </w:rPr>
-        <w:t xml:space="preserve"> This will be done through </w:t>
-      </w:r>
-      <w:proofErr w:type="spellStart"/>
-      <w:r>
-        <w:rPr>
-          <w:lang w:val="en-US"/>
-        </w:rPr>
-        <w:t>DbSet</w:t>
-      </w:r>
-      <w:proofErr w:type="spellEnd"/>
-      <w:r>
-        <w:rPr>
-          <w:lang w:val="en-US"/>
-        </w:rPr>
-        <w:t>.</w:t>
-      </w:r>
-      <w:r>
-        <w:rPr>
-          <w:lang w:val="en-US"/>
-        </w:rPr>
-        <w:t xml:space="preserve"> Each of the Database tables</w:t>
-      </w:r>
-      <w:r>
-        <w:rPr>
-          <w:lang w:val="en-US"/>
-        </w:rPr>
-        <w:t xml:space="preserve"> </w:t>
-      </w:r>
-      <w:r>
-        <w:rPr>
-          <w:lang w:val="en-US"/>
-        </w:rPr>
         <w:t>is given their</w:t>
       </w:r>
       <w:r>
         <w:rPr>
           <w:lang w:val="en-US"/>
         </w:rPr>
-        <w:t xml:space="preserve"> own </w:t>
-      </w:r>
-      <w:proofErr w:type="spellStart"/>
-      <w:r>
-        <w:rPr>
-          <w:lang w:val="en-US"/>
-        </w:rPr>
-        <w:t>DbSet</w:t>
-      </w:r>
-      <w:proofErr w:type="spellEnd"/>
-      <w:r>
-        <w:rPr>
-          <w:lang w:val="en-US"/>
-        </w:rPr>
-        <w:t xml:space="preserve"> element.</w:t>
+        <w:t xml:space="preserve"> own DbSet element.</w:t>
       </w:r>
     </w:p>
     <w:p>
@@ -968,116 +826,32 @@
         <w:rPr>
           <w:lang w:val="en-US"/>
         </w:rPr>
-        <w:t>done in the “</w:t>
-      </w:r>
-      <w:proofErr w:type="spellStart"/>
-      <w:r>
-        <w:rPr>
-          <w:lang w:val="en-US"/>
-        </w:rPr>
-        <w:t>OnConfiguring</w:t>
-      </w:r>
-      <w:proofErr w:type="spellEnd"/>
-      <w:r>
-        <w:rPr>
-          <w:lang w:val="en-US"/>
-        </w:rPr>
-        <w:t>” method inside the “</w:t>
-      </w:r>
-      <w:proofErr w:type="spellStart"/>
-      <w:r>
-        <w:rPr>
-          <w:lang w:val="en-US"/>
-        </w:rPr>
-        <w:t>SimpleTraderDbContext</w:t>
-      </w:r>
-      <w:proofErr w:type="spellEnd"/>
-      <w:r>
-        <w:rPr>
-          <w:lang w:val="en-US"/>
-        </w:rPr>
-        <w:t>”.</w:t>
-      </w:r>
-    </w:p>
-    <w:p>
-      <w:pPr>
-        <w:rPr>
-          <w:lang w:val="en-US"/>
-        </w:rPr>
-      </w:pPr>
-      <w:r>
-        <w:rPr>
-          <w:lang w:val="en-US"/>
-        </w:rPr>
-        <w:t>The “</w:t>
-      </w:r>
-      <w:proofErr w:type="spellStart"/>
-      <w:r>
-        <w:rPr>
-          <w:lang w:val="en-US"/>
-        </w:rPr>
-        <w:t>OnModelCreating</w:t>
-      </w:r>
-      <w:proofErr w:type="spellEnd"/>
-      <w:r>
-        <w:rPr>
-          <w:lang w:val="en-US"/>
-        </w:rPr>
-        <w:t>” inside “</w:t>
-      </w:r>
-      <w:proofErr w:type="spellStart"/>
-      <w:r>
-        <w:rPr>
-          <w:lang w:val="en-US"/>
-        </w:rPr>
-        <w:t>SimpleTraderDbContext</w:t>
-      </w:r>
-      <w:proofErr w:type="spellEnd"/>
-      <w:r>
-        <w:rPr>
-          <w:lang w:val="en-US"/>
-        </w:rPr>
-        <w:t>”</w:t>
-      </w:r>
-      <w:r>
-        <w:rPr>
-          <w:lang w:val="en-US"/>
-        </w:rPr>
-        <w:t xml:space="preserve"> replaces the Stock element in “</w:t>
-      </w:r>
-      <w:proofErr w:type="spellStart"/>
-      <w:r>
-        <w:rPr>
-          <w:lang w:val="en-US"/>
-        </w:rPr>
-        <w:t>AssetTransaction</w:t>
-      </w:r>
-      <w:proofErr w:type="spellEnd"/>
-      <w:r>
-        <w:rPr>
-          <w:lang w:val="en-US"/>
-        </w:rPr>
-        <w:t>” with the two elements from the Stock class.</w:t>
-      </w:r>
-      <w:r>
-        <w:rPr>
-          <w:lang w:val="en-US"/>
-        </w:rPr>
-        <w:t xml:space="preserve"> Think of the Stock in “</w:t>
-      </w:r>
-      <w:proofErr w:type="spellStart"/>
-      <w:r>
-        <w:rPr>
-          <w:lang w:val="en-US"/>
-        </w:rPr>
-        <w:t>AssetTransaction</w:t>
-      </w:r>
-      <w:proofErr w:type="spellEnd"/>
-      <w:r>
-        <w:rPr>
-          <w:lang w:val="en-US"/>
-        </w:rPr>
-        <w:t>” as a foreign key to the Stock class.</w:t>
+        <w:t>done in the “OnConfiguring” method inside the “SimpleTraderDbContext”.</w:t>
+      </w:r>
+    </w:p>
+    <w:p>
+      <w:pPr>
+        <w:rPr>
+          <w:lang w:val="en-US"/>
+        </w:rPr>
+      </w:pPr>
+      <w:r>
+        <w:rPr>
+          <w:lang w:val="en-US"/>
+        </w:rPr>
+        <w:t>The “OnModelCreating” inside “SimpleTraderDbContext”</w:t>
+      </w:r>
+      <w:r>
+        <w:rPr>
+          <w:lang w:val="en-US"/>
+        </w:rPr>
+        <w:t xml:space="preserve"> replaces the Stock element in “AssetTransaction” with the two elements from the Stock class.</w:t>
+      </w:r>
+      <w:r>
+        <w:rPr>
+          <w:lang w:val="en-US"/>
+        </w:rPr>
+        <w:t xml:space="preserve"> Think of the Stock in “AssetTransaction” as a foreign key to the Stock class.</w:t>
       </w:r>
       <w:r>
         <w:rPr>
@@ -1179,16 +953,8 @@
         <w:rPr>
           <w:lang w:val="en-US"/>
         </w:rPr>
-        <w:t xml:space="preserve"> </w:t>
-      </w:r>
-      <w:proofErr w:type="spellStart"/>
-      <w:r>
-        <w:rPr>
-          <w:lang w:val="en-US"/>
-        </w:rPr>
-        <w:t>SimpleTrader.EntityFramework</w:t>
-      </w:r>
-      <w:proofErr w:type="spellEnd"/>
+        <w:t xml:space="preserve"> SimpleTrader.EntityFramework</w:t>
+      </w:r>
       <w:r>
         <w:rPr>
           <w:lang w:val="en-US"/>
@@ -1224,16 +990,8 @@
         <w:rPr>
           <w:lang w:val="en-US"/>
         </w:rPr>
-        <w:t xml:space="preserve">Models in </w:t>
-      </w:r>
-      <w:proofErr w:type="spellStart"/>
-      <w:r>
-        <w:rPr>
-          <w:lang w:val="en-US"/>
-        </w:rPr>
-        <w:t>SimpleTrader.Domain</w:t>
-      </w:r>
-      <w:proofErr w:type="spellEnd"/>
+        <w:t>Models in SimpleTrader.Domain</w:t>
+      </w:r>
       <w:r>
         <w:rPr>
           <w:lang w:val="en-US"/>
@@ -1327,23 +1085,8 @@
         <w:rPr>
           <w:lang w:val="en-US"/>
         </w:rPr>
-        <w:t xml:space="preserve">de the </w:t>
-      </w:r>
-      <w:proofErr w:type="spellStart"/>
-      <w:r>
-        <w:rPr>
-          <w:lang w:val="en-US"/>
-        </w:rPr>
-        <w:t>SimpleTraderDbContext</w:t>
-      </w:r>
-      <w:proofErr w:type="spellEnd"/>
-      <w:r>
-        <w:rPr>
-          <w:lang w:val="en-US"/>
-        </w:rPr>
-        <w:t xml:space="preserve"> class is hardcoded. Create a new class “</w:t>
-      </w:r>
-      <w:proofErr w:type="spellStart"/>
+        <w:t>de the SimpleTraderDbContext class is hardcoded. Create a new class “</w:t>
+      </w:r>
       <w:r>
         <w:rPr>
           <w:lang w:val="en-US"/>
@@ -1356,7 +1099,6 @@
         </w:rPr>
         <w:t>DbContextFactory</w:t>
       </w:r>
-      <w:proofErr w:type="spellEnd"/>
       <w:r>
         <w:rPr>
           <w:lang w:val="en-US"/>
@@ -1410,16 +1152,8 @@
         <w:rPr>
           <w:lang w:val="en-US"/>
         </w:rPr>
-        <w:t xml:space="preserve">to the </w:t>
-      </w:r>
-      <w:proofErr w:type="spellStart"/>
-      <w:r>
-        <w:rPr>
-          <w:lang w:val="en-US"/>
-        </w:rPr>
-        <w:t>SimpleTrader.EntityFramework</w:t>
-      </w:r>
-      <w:proofErr w:type="spellEnd"/>
+        <w:t>to the SimpleTrader.EntityFramework</w:t>
+      </w:r>
       <w:r>
         <w:rPr>
           <w:lang w:val="en-US"/>
@@ -1437,41 +1171,13 @@
         <w:rPr>
           <w:lang w:val="en-US"/>
         </w:rPr>
-        <w:t>The “</w:t>
-      </w:r>
-      <w:proofErr w:type="spellStart"/>
-      <w:r>
-        <w:rPr>
-          <w:lang w:val="en-US"/>
-        </w:rPr>
-        <w:t>GenericDataService</w:t>
-      </w:r>
-      <w:proofErr w:type="spellEnd"/>
-      <w:r>
-        <w:rPr>
-          <w:lang w:val="en-US"/>
-        </w:rPr>
-        <w:t>” is located inside this Services folder.</w:t>
-      </w:r>
-      <w:r>
-        <w:rPr>
-          <w:lang w:val="en-US"/>
-        </w:rPr>
-        <w:t xml:space="preserve"> This class implements the </w:t>
-      </w:r>
-      <w:proofErr w:type="spellStart"/>
-      <w:r>
-        <w:rPr>
-          <w:lang w:val="en-US"/>
-        </w:rPr>
-        <w:t>IDataService</w:t>
-      </w:r>
-      <w:proofErr w:type="spellEnd"/>
-      <w:r>
-        <w:rPr>
-          <w:lang w:val="en-US"/>
-        </w:rPr>
-        <w:t xml:space="preserve"> interface from the domain models</w:t>
+        <w:t>The “GenericDataService” is located inside this Services folder.</w:t>
+      </w:r>
+      <w:r>
+        <w:rPr>
+          <w:lang w:val="en-US"/>
+        </w:rPr>
+        <w:t xml:space="preserve"> This class implements the IDataService interface from the domain models</w:t>
       </w:r>
       <w:r>
         <w:rPr>
@@ -1489,21 +1195,7 @@
         <w:rPr>
           <w:lang w:val="en-US"/>
         </w:rPr>
-        <w:t xml:space="preserve">: Create, Delete, Get, </w:t>
-      </w:r>
-      <w:proofErr w:type="spellStart"/>
-      <w:r>
-        <w:rPr>
-          <w:lang w:val="en-US"/>
-        </w:rPr>
-        <w:t>GetAll</w:t>
-      </w:r>
-      <w:proofErr w:type="spellEnd"/>
-      <w:r>
-        <w:rPr>
-          <w:lang w:val="en-US"/>
-        </w:rPr>
-        <w:t xml:space="preserve"> and </w:t>
+        <w:t xml:space="preserve">: Create, Delete, Get, GetAll and </w:t>
       </w:r>
       <w:r>
         <w:rPr>
@@ -1626,90 +1318,26 @@
         <w:rPr>
           <w:lang w:val="en-US"/>
         </w:rPr>
-        <w:t xml:space="preserve">Creating WPF project and removing the </w:t>
-      </w:r>
-      <w:proofErr w:type="spellStart"/>
-      <w:r>
-        <w:rPr>
-          <w:lang w:val="en-US"/>
-        </w:rPr>
-        <w:t>OnStartup</w:t>
-      </w:r>
-      <w:proofErr w:type="spellEnd"/>
-      <w:r>
-        <w:rPr>
-          <w:lang w:val="en-US"/>
-        </w:rPr>
-        <w:t xml:space="preserve"> from the </w:t>
-      </w:r>
-      <w:proofErr w:type="spellStart"/>
-      <w:r>
-        <w:rPr>
-          <w:lang w:val="en-US"/>
-        </w:rPr>
-        <w:t>App.xaml</w:t>
-      </w:r>
-      <w:proofErr w:type="spellEnd"/>
-      <w:r>
-        <w:rPr>
-          <w:lang w:val="en-US"/>
-        </w:rPr>
-        <w:t xml:space="preserve">. Moving this functionality inside the </w:t>
-      </w:r>
-      <w:proofErr w:type="spellStart"/>
-      <w:r>
-        <w:rPr>
-          <w:lang w:val="en-US"/>
-        </w:rPr>
-        <w:t>App.xaml.cs</w:t>
-      </w:r>
-      <w:proofErr w:type="spellEnd"/>
-      <w:r>
-        <w:rPr>
-          <w:lang w:val="en-US"/>
-        </w:rPr>
-        <w:t xml:space="preserve"> --&gt; </w:t>
-      </w:r>
-      <w:proofErr w:type="spellStart"/>
-      <w:r>
-        <w:rPr>
-          <w:lang w:val="en-US"/>
-        </w:rPr>
-        <w:t>OnStartup</w:t>
-      </w:r>
-      <w:proofErr w:type="spellEnd"/>
-      <w:r>
-        <w:rPr>
-          <w:lang w:val="en-US"/>
-        </w:rPr>
-        <w:t xml:space="preserve"> method.</w:t>
-      </w:r>
-    </w:p>
-    <w:p>
-      <w:pPr>
-        <w:rPr>
-          <w:lang w:val="en-US"/>
-        </w:rPr>
-      </w:pPr>
-      <w:r>
-        <w:rPr>
-          <w:lang w:val="en-US"/>
-        </w:rPr>
-        <w:t>Adding folders “View” and “</w:t>
-      </w:r>
-      <w:proofErr w:type="spellStart"/>
-      <w:r>
-        <w:rPr>
-          <w:lang w:val="en-US"/>
-        </w:rPr>
-        <w:t>ViewModel</w:t>
-      </w:r>
-      <w:proofErr w:type="spellEnd"/>
-      <w:r>
-        <w:rPr>
-          <w:lang w:val="en-US"/>
-        </w:rPr>
-        <w:t>”.</w:t>
+        <w:t>Creating WPF project and removing the OnStartup from the App.xaml. Moving this functionality inside the App.xaml.cs</w:t>
+      </w:r>
+      <w:r>
+        <w:rPr>
+          <w:lang w:val="en-US"/>
+        </w:rPr>
+        <w:t xml:space="preserve"> --&gt; OnStartup method.</w:t>
+      </w:r>
+    </w:p>
+    <w:p>
+      <w:pPr>
+        <w:rPr>
+          <w:lang w:val="en-US"/>
+        </w:rPr>
+      </w:pPr>
+      <w:r>
+        <w:rPr>
+          <w:lang w:val="en-US"/>
+        </w:rPr>
+        <w:t>Adding folders “View” and “ViewModel”.</w:t>
       </w:r>
     </w:p>
     <w:p>
@@ -1728,41 +1356,13 @@
         <w:rPr>
           <w:lang w:val="en-US"/>
         </w:rPr>
-        <w:t xml:space="preserve"> a “</w:t>
-      </w:r>
-      <w:proofErr w:type="spellStart"/>
-      <w:r>
-        <w:rPr>
-          <w:lang w:val="en-US"/>
-        </w:rPr>
-        <w:t>ViewModelBase</w:t>
-      </w:r>
-      <w:proofErr w:type="spellEnd"/>
-      <w:r>
-        <w:rPr>
-          <w:lang w:val="en-US"/>
-        </w:rPr>
-        <w:t>” class and a</w:t>
-      </w:r>
-      <w:r>
-        <w:rPr>
-          <w:lang w:val="en-US"/>
-        </w:rPr>
-        <w:t xml:space="preserve"> “</w:t>
-      </w:r>
-      <w:proofErr w:type="spellStart"/>
-      <w:r>
-        <w:rPr>
-          <w:lang w:val="en-US"/>
-        </w:rPr>
-        <w:t>MainViewModel</w:t>
-      </w:r>
-      <w:proofErr w:type="spellEnd"/>
-      <w:r>
-        <w:rPr>
-          <w:lang w:val="en-US"/>
-        </w:rPr>
-        <w:t>”</w:t>
+        <w:t xml:space="preserve"> a “ViewModelBase” class and a</w:t>
+      </w:r>
+      <w:r>
+        <w:rPr>
+          <w:lang w:val="en-US"/>
+        </w:rPr>
+        <w:t xml:space="preserve"> “MainViewModel”</w:t>
       </w:r>
       <w:r>
         <w:rPr>
@@ -1787,60 +1387,44 @@
         <w:rPr>
           <w:lang w:val="en-US"/>
         </w:rPr>
+        <w:t>Creates NavigationBar.xaml</w:t>
+      </w:r>
+      <w:r>
+        <w:rPr>
+          <w:lang w:val="en-US"/>
+        </w:rPr>
+        <w:t xml:space="preserve"> (inside “Controls” folder)</w:t>
+      </w:r>
+      <w:r>
+        <w:rPr>
+          <w:lang w:val="en-US"/>
+        </w:rPr>
+        <w:t xml:space="preserve"> that will always be visible</w:t>
+      </w:r>
+      <w:r>
+        <w:rPr>
+          <w:lang w:val="en-US"/>
+        </w:rPr>
+        <w:t xml:space="preserve"> on top of the application window.</w:t>
+      </w:r>
+    </w:p>
+    <w:p>
+      <w:pPr>
+        <w:rPr>
+          <w:lang w:val="en-US"/>
+        </w:rPr>
+      </w:pPr>
+      <w:r>
+        <w:rPr>
+          <w:lang w:val="en-US"/>
+        </w:rPr>
         <w:t xml:space="preserve">Creates </w:t>
       </w:r>
-      <w:proofErr w:type="spellStart"/>
-      <w:r>
-        <w:rPr>
-          <w:lang w:val="en-US"/>
-        </w:rPr>
-        <w:t>NavigationBar.xaml</w:t>
-      </w:r>
-      <w:proofErr w:type="spellEnd"/>
-      <w:r>
-        <w:rPr>
-          <w:lang w:val="en-US"/>
-        </w:rPr>
-        <w:t xml:space="preserve"> (inside “Controls” folder)</w:t>
-      </w:r>
-      <w:r>
-        <w:rPr>
-          <w:lang w:val="en-US"/>
-        </w:rPr>
-        <w:t xml:space="preserve"> that will always be visible</w:t>
-      </w:r>
-      <w:r>
-        <w:rPr>
-          <w:lang w:val="en-US"/>
-        </w:rPr>
-        <w:t xml:space="preserve"> on top of the application window.</w:t>
-      </w:r>
-    </w:p>
-    <w:p>
-      <w:pPr>
-        <w:rPr>
-          <w:lang w:val="en-US"/>
-        </w:rPr>
-      </w:pPr>
-      <w:r>
-        <w:rPr>
-          <w:lang w:val="en-US"/>
-        </w:rPr>
-        <w:t xml:space="preserve">Creates </w:t>
-      </w:r>
-      <w:proofErr w:type="spellStart"/>
-      <w:r>
-        <w:rPr>
-          <w:lang w:val="en-US"/>
-        </w:rPr>
-        <w:t>Common.xaml</w:t>
-      </w:r>
-      <w:proofErr w:type="spellEnd"/>
-      <w:r>
-        <w:rPr>
-          <w:lang w:val="en-US"/>
-        </w:rPr>
-        <w:t xml:space="preserve"> inside </w:t>
+      <w:r>
+        <w:rPr>
+          <w:lang w:val="en-US"/>
+        </w:rPr>
+        <w:t xml:space="preserve">Common.xaml inside </w:t>
       </w:r>
       <w:r>
         <w:rPr>
@@ -1885,16 +1469,8 @@
         <w:rPr>
           <w:lang w:val="en-US"/>
         </w:rPr>
-        <w:t xml:space="preserve">Creates more </w:t>
-      </w:r>
-      <w:proofErr w:type="spellStart"/>
-      <w:r>
-        <w:rPr>
-          <w:lang w:val="en-US"/>
-        </w:rPr>
-        <w:t>ViewModels</w:t>
-      </w:r>
-      <w:proofErr w:type="spellEnd"/>
+        <w:t>Creates more ViewModels</w:t>
+      </w:r>
       <w:r>
         <w:rPr>
           <w:lang w:val="en-US"/>
@@ -1918,21 +1494,7 @@
         <w:rPr>
           <w:lang w:val="en-US"/>
         </w:rPr>
-        <w:t xml:space="preserve"> Contains one interface and class; </w:t>
-      </w:r>
-      <w:proofErr w:type="spellStart"/>
-      <w:r>
-        <w:rPr>
-          <w:lang w:val="en-US"/>
-        </w:rPr>
-        <w:t>INavigator</w:t>
-      </w:r>
-      <w:proofErr w:type="spellEnd"/>
-      <w:r>
-        <w:rPr>
-          <w:lang w:val="en-US"/>
-        </w:rPr>
-        <w:t xml:space="preserve"> and Navigator respectively.</w:t>
+        <w:t xml:space="preserve"> Contains one interface and class; INavigator and Navigator respectively.</w:t>
       </w:r>
       <w:r>
         <w:rPr>
@@ -1962,42 +1524,14 @@
         <w:rPr>
           <w:lang w:val="en-US"/>
         </w:rPr>
-        <w:t xml:space="preserve"> and contains an </w:t>
-      </w:r>
-      <w:proofErr w:type="spellStart"/>
-      <w:r>
-        <w:rPr>
-          <w:lang w:val="en-US"/>
-        </w:rPr>
-        <w:t>ICommand</w:t>
-      </w:r>
-      <w:proofErr w:type="spellEnd"/>
-      <w:r>
-        <w:rPr>
-          <w:lang w:val="en-US"/>
-        </w:rPr>
-        <w:t xml:space="preserve"> command that will update the current view.</w:t>
+        <w:t xml:space="preserve"> and contains an ICommand command that will update the current view.</w:t>
       </w:r>
       <w:r>
         <w:rPr>
           <w:lang w:val="en-US"/>
         </w:rPr>
         <w:br/>
-        <w:t xml:space="preserve">An </w:t>
-      </w:r>
-      <w:proofErr w:type="spellStart"/>
-      <w:r>
-        <w:rPr>
-          <w:lang w:val="en-US"/>
-        </w:rPr>
-        <w:t>ICommand</w:t>
-      </w:r>
-      <w:proofErr w:type="spellEnd"/>
-      <w:r>
-        <w:rPr>
-          <w:lang w:val="en-US"/>
-        </w:rPr>
-        <w:t xml:space="preserve"> is </w:t>
+        <w:t xml:space="preserve">An ICommand is </w:t>
       </w:r>
       <w:r>
         <w:rPr>
@@ -2033,21 +1567,7 @@
         <w:rPr>
           <w:lang w:val="en-US"/>
         </w:rPr>
-        <w:t xml:space="preserve"> when a button is clicked, the binding runs the </w:t>
-      </w:r>
-      <w:proofErr w:type="spellStart"/>
-      <w:r>
-        <w:rPr>
-          <w:lang w:val="en-US"/>
-        </w:rPr>
-        <w:t>ICommand</w:t>
-      </w:r>
-      <w:proofErr w:type="spellEnd"/>
-      <w:r>
-        <w:rPr>
-          <w:lang w:val="en-US"/>
-        </w:rPr>
-        <w:t>.</w:t>
+        <w:t xml:space="preserve"> when a button is clicked, the binding runs the ICommand.</w:t>
       </w:r>
     </w:p>
     <w:p>
@@ -2078,21 +1598,7 @@
         <w:rPr>
           <w:lang w:val="en-US"/>
         </w:rPr>
-        <w:t xml:space="preserve"> and each unique </w:t>
-      </w:r>
-      <w:proofErr w:type="spellStart"/>
-      <w:r>
-        <w:rPr>
-          <w:lang w:val="en-US"/>
-        </w:rPr>
-        <w:t>ICommand</w:t>
-      </w:r>
-      <w:proofErr w:type="spellEnd"/>
-      <w:r>
-        <w:rPr>
-          <w:lang w:val="en-US"/>
-        </w:rPr>
-        <w:t xml:space="preserve"> will have their own class. This is done in order to</w:t>
+        <w:t xml:space="preserve"> and each unique ICommand will have their own class. This is done in order to</w:t>
       </w:r>
       <w:r>
         <w:rPr>
@@ -2111,21 +1617,7 @@
         <w:rPr>
           <w:lang w:val="en-US"/>
         </w:rPr>
-        <w:t xml:space="preserve">The </w:t>
-      </w:r>
-      <w:proofErr w:type="spellStart"/>
-      <w:r>
-        <w:rPr>
-          <w:lang w:val="en-US"/>
-        </w:rPr>
-        <w:t>UpdateCurrentViewModelCommand</w:t>
-      </w:r>
-      <w:proofErr w:type="spellEnd"/>
-      <w:r>
-        <w:rPr>
-          <w:lang w:val="en-US"/>
-        </w:rPr>
-        <w:t xml:space="preserve"> (inside Commands)</w:t>
+        <w:t>The UpdateCurrentViewModelCommand (inside Commands)</w:t>
       </w:r>
       <w:r>
         <w:rPr>
@@ -2157,28 +1649,12 @@
         </w:rPr>
         <w:t xml:space="preserve">exists in the </w:t>
       </w:r>
-      <w:proofErr w:type="spellStart"/>
-      <w:r>
-        <w:rPr>
-          <w:lang w:val="en-US"/>
-        </w:rPr>
-        <w:t>INavigator</w:t>
-      </w:r>
-      <w:proofErr w:type="spellEnd"/>
-      <w:r>
-        <w:rPr>
-          <w:lang w:val="en-US"/>
-        </w:rPr>
-        <w:t xml:space="preserve"> </w:t>
-      </w:r>
-      <w:proofErr w:type="spellStart"/>
-      <w:r>
-        <w:rPr>
-          <w:lang w:val="en-US"/>
-        </w:rPr>
-        <w:t>ViewType</w:t>
-      </w:r>
-      <w:proofErr w:type="spellEnd"/>
+      <w:r>
+        <w:rPr>
+          <w:lang w:val="en-US"/>
+        </w:rPr>
+        <w:t>INavigator ViewType</w:t>
+      </w:r>
       <w:r>
         <w:rPr>
           <w:lang w:val="en-US"/>
@@ -2192,34 +1668,18 @@
           <w:lang w:val="en-US"/>
         </w:rPr>
       </w:pPr>
-      <w:proofErr w:type="spellStart"/>
-      <w:r>
-        <w:rPr>
-          <w:lang w:val="en-US"/>
-        </w:rPr>
-        <w:t>Radiobuttons</w:t>
-      </w:r>
-      <w:proofErr w:type="spellEnd"/>
-      <w:r>
-        <w:rPr>
-          <w:lang w:val="en-US"/>
-        </w:rPr>
-        <w:t xml:space="preserve"> can now be used like this</w:t>
-      </w:r>
-      <w:r>
-        <w:rPr>
-          <w:lang w:val="en-US"/>
-        </w:rPr>
-        <w:t xml:space="preserve"> (after the </w:t>
-      </w:r>
-      <w:proofErr w:type="spellStart"/>
-      <w:r>
-        <w:rPr>
-          <w:lang w:val="en-US"/>
-        </w:rPr>
-        <w:t>xmlns</w:t>
-      </w:r>
-      <w:proofErr w:type="spellEnd"/>
+      <w:r>
+        <w:rPr>
+          <w:lang w:val="en-US"/>
+        </w:rPr>
+        <w:t>Radiobuttons can now be used like this</w:t>
+      </w:r>
+      <w:r>
+        <w:rPr>
+          <w:lang w:val="en-US"/>
+        </w:rPr>
+        <w:t xml:space="preserve"> (after the xmlns</w:t>
+      </w:r>
       <w:r>
         <w:rPr>
           <w:lang w:val="en-US"/>
@@ -2315,19 +1775,11 @@
         </w:rPr>
         <w:t xml:space="preserve">The Navigator class must also extend </w:t>
       </w:r>
-      <w:proofErr w:type="spellStart"/>
-      <w:r>
-        <w:rPr>
-          <w:lang w:val="en-US"/>
-        </w:rPr>
-        <w:t>INotifyPropertyChanged</w:t>
-      </w:r>
-      <w:proofErr w:type="spellEnd"/>
-      <w:r>
-        <w:rPr>
-          <w:lang w:val="en-US"/>
-        </w:rPr>
-        <w:t xml:space="preserve"> </w:t>
+      <w:r>
+        <w:rPr>
+          <w:lang w:val="en-US"/>
+        </w:rPr>
+        <w:t xml:space="preserve">INotifyPropertyChanged </w:t>
       </w:r>
       <w:r>
         <w:rPr>
@@ -2352,21 +1804,7 @@
         <w:rPr>
           <w:lang w:val="en-US"/>
         </w:rPr>
-        <w:t xml:space="preserve"> with the class </w:t>
-      </w:r>
-      <w:proofErr w:type="spellStart"/>
-      <w:r>
-        <w:rPr>
-          <w:lang w:val="en-US"/>
-        </w:rPr>
-        <w:t>ObservableObject</w:t>
-      </w:r>
-      <w:proofErr w:type="spellEnd"/>
-      <w:r>
-        <w:rPr>
-          <w:lang w:val="en-US"/>
-        </w:rPr>
-        <w:t xml:space="preserve">, where the </w:t>
+        <w:t xml:space="preserve"> with the class ObservableObject, where the </w:t>
       </w:r>
       <w:r>
         <w:rPr>
@@ -2374,19 +1812,11 @@
         </w:rPr>
         <w:t xml:space="preserve">event </w:t>
       </w:r>
-      <w:proofErr w:type="spellStart"/>
-      <w:r>
-        <w:rPr>
-          <w:lang w:val="en-US"/>
-        </w:rPr>
-        <w:t>PopertyChangedEventHandler</w:t>
-      </w:r>
-      <w:proofErr w:type="spellEnd"/>
-      <w:r>
-        <w:rPr>
-          <w:lang w:val="en-US"/>
-        </w:rPr>
-        <w:t xml:space="preserve"> and</w:t>
+      <w:r>
+        <w:rPr>
+          <w:lang w:val="en-US"/>
+        </w:rPr>
+        <w:t>PopertyChangedEventHandler and</w:t>
       </w:r>
       <w:r>
         <w:rPr>
@@ -2398,16 +1828,8 @@
         <w:rPr>
           <w:lang w:val="en-US"/>
         </w:rPr>
-        <w:t xml:space="preserve"> </w:t>
-      </w:r>
-      <w:proofErr w:type="spellStart"/>
-      <w:r>
-        <w:rPr>
-          <w:lang w:val="en-US"/>
-        </w:rPr>
-        <w:t>OnPropertyChanged</w:t>
-      </w:r>
-      <w:proofErr w:type="spellEnd"/>
+        <w:t xml:space="preserve"> OnPropertyChanged</w:t>
+      </w:r>
       <w:r>
         <w:rPr>
           <w:lang w:val="en-US"/>
@@ -2418,90 +1840,26 @@
         <w:rPr>
           <w:lang w:val="en-US"/>
         </w:rPr>
-        <w:t xml:space="preserve">, and changes so that the </w:t>
-      </w:r>
-      <w:proofErr w:type="spellStart"/>
-      <w:r>
-        <w:rPr>
-          <w:lang w:val="en-US"/>
-        </w:rPr>
-        <w:t>ObservableObject</w:t>
-      </w:r>
-      <w:proofErr w:type="spellEnd"/>
-      <w:r>
-        <w:rPr>
-          <w:lang w:val="en-US"/>
-        </w:rPr>
-        <w:t xml:space="preserve"> </w:t>
-      </w:r>
-      <w:r>
-        <w:rPr>
-          <w:lang w:val="en-US"/>
-        </w:rPr>
-        <w:t xml:space="preserve">extends </w:t>
-      </w:r>
-      <w:proofErr w:type="spellStart"/>
-      <w:r>
-        <w:rPr>
-          <w:lang w:val="en-US"/>
-        </w:rPr>
-        <w:t>INotifyPropertyChanged</w:t>
-      </w:r>
-      <w:proofErr w:type="spellEnd"/>
-      <w:r>
-        <w:rPr>
-          <w:lang w:val="en-US"/>
-        </w:rPr>
-        <w:t xml:space="preserve"> and the Navigator class extends </w:t>
-      </w:r>
-      <w:proofErr w:type="spellStart"/>
-      <w:r>
-        <w:rPr>
-          <w:lang w:val="en-US"/>
-        </w:rPr>
-        <w:t>ObservableObject</w:t>
-      </w:r>
-      <w:proofErr w:type="spellEnd"/>
-      <w:r>
-        <w:rPr>
-          <w:lang w:val="en-US"/>
-        </w:rPr>
-        <w:t>.</w:t>
-      </w:r>
-    </w:p>
-    <w:p>
-      <w:pPr>
-        <w:rPr>
-          <w:lang w:val="en-US"/>
-        </w:rPr>
-      </w:pPr>
-      <w:proofErr w:type="spellStart"/>
-      <w:r>
-        <w:rPr>
-          <w:lang w:val="en-US"/>
-        </w:rPr>
-        <w:t>Datatemplates</w:t>
-      </w:r>
-      <w:proofErr w:type="spellEnd"/>
-      <w:r>
-        <w:rPr>
-          <w:lang w:val="en-US"/>
-        </w:rPr>
-        <w:t xml:space="preserve"> for the views must also be defined inside the </w:t>
-      </w:r>
-      <w:proofErr w:type="spellStart"/>
-      <w:r>
-        <w:rPr>
-          <w:lang w:val="en-US"/>
-        </w:rPr>
-        <w:t>App.xaml</w:t>
-      </w:r>
-      <w:proofErr w:type="spellEnd"/>
-      <w:r>
-        <w:rPr>
-          <w:lang w:val="en-US"/>
-        </w:rPr>
-        <w:t>.</w:t>
+        <w:t xml:space="preserve">, and changes so that the ObservableObject </w:t>
+      </w:r>
+      <w:r>
+        <w:rPr>
+          <w:lang w:val="en-US"/>
+        </w:rPr>
+        <w:t>extends INotifyPropertyChanged and the Navigator class extends ObservableObject.</w:t>
+      </w:r>
+    </w:p>
+    <w:p>
+      <w:pPr>
+        <w:rPr>
+          <w:lang w:val="en-US"/>
+        </w:rPr>
+      </w:pPr>
+      <w:r>
+        <w:rPr>
+          <w:lang w:val="en-US"/>
+        </w:rPr>
+        <w:t>Datatemplates for the views must also be defined inside the App.xaml.</w:t>
       </w:r>
     </w:p>
     <w:p>
@@ -2546,799 +1904,609 @@
           <w:bCs/>
           <w:lang w:val="en-US"/>
         </w:rPr>
-        <w:t xml:space="preserve">API and Async </w:t>
-      </w:r>
-      <w:proofErr w:type="spellStart"/>
-      <w:r>
+        <w:t>API and Async ViewModel Loading</w:t>
+      </w:r>
+    </w:p>
+    <w:p>
+      <w:pPr>
+        <w:rPr>
+          <w:lang w:val="en-US"/>
+        </w:rPr>
+      </w:pPr>
+      <w:r>
+        <w:rPr>
+          <w:lang w:val="en-US"/>
+        </w:rPr>
+        <w:t xml:space="preserve">This part is about connecting </w:t>
+      </w:r>
+      <w:r>
+        <w:rPr>
+          <w:lang w:val="en-US"/>
+        </w:rPr>
+        <w:t xml:space="preserve">to an internet provided real-time index of </w:t>
+      </w:r>
+      <w:r>
+        <w:rPr>
+          <w:lang w:val="en-US"/>
+        </w:rPr>
+        <w:t>stock market prices</w:t>
+      </w:r>
+      <w:r>
+        <w:rPr>
+          <w:lang w:val="en-US"/>
+        </w:rPr>
+        <w:t xml:space="preserve"> with an API.</w:t>
+      </w:r>
+    </w:p>
+    <w:p>
+      <w:pPr>
+        <w:rPr>
+          <w:lang w:val="en-US"/>
+        </w:rPr>
+      </w:pPr>
+      <w:r>
+        <w:rPr>
+          <w:lang w:val="en-US"/>
+        </w:rPr>
+        <w:t>Creates a new service (inside the SimpleTrader.Domain project) called IMajorIndexService and a corresponding MajorIndex</w:t>
+      </w:r>
+      <w:r>
+        <w:rPr>
+          <w:lang w:val="en-US"/>
+        </w:rPr>
+        <w:t xml:space="preserve"> class inside Models</w:t>
+      </w:r>
+      <w:r>
+        <w:rPr>
+          <w:lang w:val="en-US"/>
+        </w:rPr>
+        <w:t xml:space="preserve">. The latter will </w:t>
+      </w:r>
+      <w:r>
+        <w:rPr>
+          <w:lang w:val="en-US"/>
+        </w:rPr>
+        <w:t xml:space="preserve">store information about the </w:t>
+      </w:r>
+      <w:r>
+        <w:rPr>
+          <w:lang w:val="en-US"/>
+        </w:rPr>
+        <w:t xml:space="preserve">price, changes in price and </w:t>
+      </w:r>
+      <w:r>
+        <w:rPr>
+          <w:lang w:val="en-US"/>
+        </w:rPr>
+        <w:t xml:space="preserve">type (that is, the type of </w:t>
+      </w:r>
+      <w:r>
+        <w:rPr>
+          <w:lang w:val="en-US"/>
+        </w:rPr>
+        <w:t>stock index).</w:t>
+      </w:r>
+    </w:p>
+    <w:p>
+      <w:pPr>
+        <w:rPr>
+          <w:lang w:val="en-US"/>
+        </w:rPr>
+      </w:pPr>
+      <w:r>
+        <w:rPr>
+          <w:lang w:val="en-US"/>
+        </w:rPr>
+        <w:t>Adds a new project for the stock market prices API</w:t>
+      </w:r>
+      <w:r>
+        <w:rPr>
+          <w:lang w:val="en-US"/>
+        </w:rPr>
+        <w:t xml:space="preserve"> called FinancialModelingPrepAPI.</w:t>
+      </w:r>
+    </w:p>
+    <w:p>
+      <w:pPr>
+        <w:rPr>
+          <w:lang w:val="en-US"/>
+        </w:rPr>
+      </w:pPr>
+      <w:r>
+        <w:rPr>
+          <w:lang w:val="en-US"/>
+        </w:rPr>
+        <w:t>The dat</w:t>
+      </w:r>
+      <w:r>
+        <w:rPr>
+          <w:lang w:val="en-US"/>
+        </w:rPr>
+        <w:t>a is retrieved with a HttpResponseMessage in the MajorIndexService (inside FinancialModelingPrepAPI</w:t>
+      </w:r>
+      <w:r>
+        <w:rPr>
+          <w:lang w:val="en-US"/>
+        </w:rPr>
+        <w:t>)</w:t>
+      </w:r>
+      <w:r>
+        <w:rPr>
+          <w:lang w:val="en-US"/>
+        </w:rPr>
+        <w:t>, and converted to JSON with the help of the NuGet package Newtonsoft.Json.</w:t>
+      </w:r>
+      <w:r>
+        <w:rPr>
+          <w:lang w:val="en-US"/>
+        </w:rPr>
+        <w:br/>
+        <w:t>The HttpResponseMessage requires a</w:t>
+      </w:r>
+      <w:r>
+        <w:rPr>
+          <w:lang w:val="en-US"/>
+        </w:rPr>
+        <w:t>n</w:t>
+      </w:r>
+      <w:r>
+        <w:rPr>
+          <w:lang w:val="en-US"/>
+        </w:rPr>
+        <w:t xml:space="preserve"> url</w:t>
+      </w:r>
+      <w:r>
+        <w:rPr>
+          <w:lang w:val="en-US"/>
+        </w:rPr>
+        <w:t xml:space="preserve"> as a </w:t>
+      </w:r>
+      <w:r>
+        <w:rPr>
+          <w:lang w:val="en-US"/>
+        </w:rPr>
+        <w:t>string.</w:t>
+      </w:r>
+    </w:p>
+    <w:p>
+      <w:pPr>
+        <w:rPr>
+          <w:lang w:val="en-US"/>
+        </w:rPr>
+      </w:pPr>
+      <w:r>
+        <w:rPr>
+          <w:lang w:val="en-US"/>
+        </w:rPr>
+        <w:t xml:space="preserve">The WPF project </w:t>
+      </w:r>
+      <w:r>
+        <w:rPr>
+          <w:lang w:val="en-US"/>
+        </w:rPr>
+        <w:t>class</w:t>
+      </w:r>
+      <w:r>
+        <w:rPr>
+          <w:lang w:val="en-US"/>
+        </w:rPr>
+        <w:t xml:space="preserve"> UpdateCurrentViewModelCommand gets data from the API project directly</w:t>
+      </w:r>
+      <w:r>
+        <w:rPr>
+          <w:lang w:val="en-US"/>
+        </w:rPr>
+        <w:t xml:space="preserve"> and is therefore </w:t>
+      </w:r>
+      <w:r>
+        <w:rPr>
+          <w:lang w:val="en-US"/>
+        </w:rPr>
+        <w:t>dependent on this.</w:t>
+      </w:r>
+      <w:r>
+        <w:rPr>
+          <w:lang w:val="en-US"/>
+        </w:rPr>
+        <w:t xml:space="preserve"> This dependency remains forever</w:t>
+      </w:r>
+      <w:r>
+        <w:rPr>
+          <w:lang w:val="en-US"/>
+        </w:rPr>
+        <w:t xml:space="preserve"> (throughout </w:t>
+      </w:r>
+      <w:r>
+        <w:rPr>
+          <w:lang w:val="en-US"/>
+        </w:rPr>
+        <w:t>all</w:t>
+      </w:r>
+      <w:r>
+        <w:rPr>
+          <w:lang w:val="en-US"/>
+        </w:rPr>
+        <w:t xml:space="preserve"> the remaining videos)</w:t>
+      </w:r>
+      <w:r>
+        <w:rPr>
+          <w:lang w:val="en-US"/>
+        </w:rPr>
+        <w:t xml:space="preserve"> and I’m unsure whether it is possible or not to get rid of this dependency</w:t>
+      </w:r>
+      <w:r>
+        <w:rPr>
+          <w:lang w:val="en-US"/>
+        </w:rPr>
+        <w:t xml:space="preserve"> (probably not).</w:t>
+      </w:r>
+      <w:r>
+        <w:rPr>
+          <w:lang w:val="en-US"/>
+        </w:rPr>
+        <w:br w:type="page"/>
+      </w:r>
+    </w:p>
+    <w:p>
+      <w:pPr>
+        <w:pStyle w:val="Overskrift1"/>
+        <w:rPr>
+          <w:lang w:val="en-US"/>
+        </w:rPr>
+      </w:pPr>
+      <w:r>
+        <w:rPr>
+          <w:lang w:val="en-US"/>
+        </w:rPr>
+        <w:lastRenderedPageBreak/>
+        <w:t>VIDEO #5</w:t>
+      </w:r>
+    </w:p>
+    <w:p>
+      <w:pPr>
+        <w:rPr>
+          <w:lang w:val="en-US"/>
+        </w:rPr>
+      </w:pPr>
+      <w:r>
+        <w:rPr>
+          <w:lang w:val="en-US"/>
+        </w:rPr>
+        <w:t>Stylization (not implemented)</w:t>
+      </w:r>
+    </w:p>
+    <w:p>
+      <w:pPr>
+        <w:rPr>
+          <w:lang w:val="en-US"/>
+        </w:rPr>
+      </w:pPr>
+      <w:r>
+        <w:rPr>
+          <w:lang w:val="en-US"/>
+        </w:rPr>
+        <w:br w:type="page"/>
+      </w:r>
+    </w:p>
+    <w:p>
+      <w:pPr>
+        <w:pStyle w:val="Overskrift1"/>
+        <w:rPr>
+          <w:lang w:val="en-US"/>
+        </w:rPr>
+      </w:pPr>
+      <w:r>
+        <w:rPr>
+          <w:lang w:val="en-US"/>
+        </w:rPr>
+        <w:lastRenderedPageBreak/>
+        <w:t>VIDEO #6</w:t>
+      </w:r>
+    </w:p>
+    <w:p>
+      <w:pPr>
+        <w:rPr>
+          <w:lang w:val="en-US"/>
+        </w:rPr>
+      </w:pPr>
+      <w:r>
+        <w:rPr>
+          <w:lang w:val="en-US"/>
+        </w:rPr>
+        <w:t>Creating a card control. That is</w:t>
+      </w:r>
+      <w:r>
+        <w:rPr>
+          <w:lang w:val="en-US"/>
+        </w:rPr>
+        <w:t>,</w:t>
+      </w:r>
+      <w:r>
+        <w:rPr>
+          <w:lang w:val="en-US"/>
+        </w:rPr>
+        <w:t xml:space="preserve"> the elements </w:t>
+      </w:r>
+      <w:r>
+        <w:rPr>
+          <w:lang w:val="en-US"/>
+        </w:rPr>
+        <w:t>on the Home View Model</w:t>
+      </w:r>
+      <w:r>
+        <w:rPr>
+          <w:lang w:val="en-US"/>
+        </w:rPr>
+        <w:t xml:space="preserve"> </w:t>
+      </w:r>
+      <w:r>
+        <w:rPr>
+          <w:lang w:val="en-US"/>
+        </w:rPr>
+        <w:t>displaying info</w:t>
+      </w:r>
+      <w:r>
+        <w:rPr>
+          <w:lang w:val="en-US"/>
+        </w:rPr>
+        <w:t>.</w:t>
+      </w:r>
+    </w:p>
+    <w:p>
+      <w:pPr>
+        <w:rPr>
+          <w:lang w:val="en-US"/>
+        </w:rPr>
+      </w:pPr>
+      <w:r>
+        <w:rPr>
+          <w:lang w:val="en-US"/>
+        </w:rPr>
+        <w:t>Data</w:t>
+      </w:r>
+      <w:r>
+        <w:rPr>
+          <w:lang w:val="en-US"/>
+        </w:rPr>
+        <w:t xml:space="preserve"> to the </w:t>
+      </w:r>
+      <w:r>
+        <w:rPr>
+          <w:lang w:val="en-US"/>
+        </w:rPr>
+        <w:t>cards</w:t>
+      </w:r>
+      <w:r>
+        <w:rPr>
+          <w:lang w:val="en-US"/>
+        </w:rPr>
+        <w:t xml:space="preserve"> is loaded</w:t>
+      </w:r>
+      <w:r>
+        <w:rPr>
+          <w:lang w:val="en-US"/>
+        </w:rPr>
+        <w:t xml:space="preserve"> </w:t>
+      </w:r>
+      <w:r>
+        <w:rPr>
+          <w:lang w:val="en-US"/>
+        </w:rPr>
+        <w:t xml:space="preserve">using binding </w:t>
+      </w:r>
+      <w:r>
+        <w:rPr>
+          <w:lang w:val="en-US"/>
+        </w:rPr>
+        <w:t xml:space="preserve">via </w:t>
+      </w:r>
+      <w:r>
+        <w:rPr>
+          <w:lang w:val="en-US"/>
+        </w:rPr>
+        <w:t xml:space="preserve">the </w:t>
+      </w:r>
+      <w:r>
+        <w:rPr>
+          <w:lang w:val="en-US"/>
+        </w:rPr>
+        <w:t>MajorIndexViewModel</w:t>
+      </w:r>
+      <w:r>
+        <w:rPr>
+          <w:lang w:val="en-US"/>
+        </w:rPr>
+        <w:t>.</w:t>
+      </w:r>
+    </w:p>
+    <w:p>
+      <w:pPr>
+        <w:rPr>
+          <w:lang w:val="en-US"/>
+        </w:rPr>
+      </w:pPr>
+      <w:r>
+        <w:rPr>
+          <w:lang w:val="en-US"/>
+        </w:rPr>
+        <w:t>Add isChecked</w:t>
+      </w:r>
+      <w:r>
+        <w:rPr>
+          <w:lang w:val="en-US"/>
+        </w:rPr>
+        <w:t xml:space="preserve"> logic to the radiobuttons at the top</w:t>
+      </w:r>
+      <w:r>
+        <w:rPr>
+          <w:lang w:val="en-US"/>
+        </w:rPr>
+        <w:t xml:space="preserve"> with </w:t>
+      </w:r>
+      <w:r>
+        <w:rPr>
+          <w:lang w:val="en-US"/>
+        </w:rPr>
+        <w:t>the help of a converter class.</w:t>
+      </w:r>
+    </w:p>
+    <w:p>
+      <w:pPr>
+        <w:rPr>
+          <w:lang w:val="en-US"/>
+        </w:rPr>
+      </w:pPr>
+      <w:r>
+        <w:rPr>
+          <w:lang w:val="en-US"/>
+        </w:rPr>
+        <w:br w:type="page"/>
+      </w:r>
+    </w:p>
+    <w:p>
+      <w:pPr>
+        <w:pStyle w:val="Overskrift1"/>
+        <w:rPr>
+          <w:lang w:val="en-US"/>
+        </w:rPr>
+      </w:pPr>
+      <w:r>
+        <w:rPr>
+          <w:lang w:val="en-US"/>
+        </w:rPr>
+        <w:lastRenderedPageBreak/>
+        <w:t>VIDEO #7</w:t>
+      </w:r>
+    </w:p>
+    <w:p>
+      <w:pPr>
+        <w:rPr>
+          <w:lang w:val="en-US"/>
+        </w:rPr>
+      </w:pPr>
+      <w:r>
+        <w:rPr>
+          <w:lang w:val="en-US"/>
+        </w:rPr>
+        <w:t xml:space="preserve">Connecting </w:t>
+      </w:r>
+      <w:r>
+        <w:rPr>
+          <w:lang w:val="en-US"/>
+        </w:rPr>
+        <w:t>another part of the API to retrieve stock information.</w:t>
+      </w:r>
+    </w:p>
+    <w:p>
+      <w:pPr>
+        <w:rPr>
+          <w:lang w:val="en-US"/>
+        </w:rPr>
+      </w:pPr>
+      <w:r>
+        <w:rPr>
+          <w:lang w:val="en-US"/>
+        </w:rPr>
+        <w:t xml:space="preserve">Combining </w:t>
+      </w:r>
+      <w:r>
+        <w:rPr>
+          <w:lang w:val="en-US"/>
+        </w:rPr>
+        <w:t xml:space="preserve">some of the logic behind </w:t>
+      </w:r>
+      <w:r>
+        <w:rPr>
+          <w:lang w:val="en-US"/>
+        </w:rPr>
+        <w:t>the MajorIndexService and StockPriceService.</w:t>
+      </w:r>
+    </w:p>
+    <w:p>
+      <w:pPr>
+        <w:rPr>
+          <w:lang w:val="en-US"/>
+        </w:rPr>
+      </w:pPr>
+      <w:r>
+        <w:rPr>
+          <w:lang w:val="en-US"/>
+        </w:rPr>
+        <w:t>API now requires a key. Had to create fake data that could be loaded.</w:t>
+      </w:r>
+    </w:p>
+    <w:p>
+      <w:pPr>
+        <w:rPr>
+          <w:lang w:val="en-US"/>
+        </w:rPr>
+      </w:pPr>
+      <w:r>
+        <w:rPr>
+          <w:lang w:val="en-US"/>
+        </w:rPr>
+        <w:t>Created a custom exception (inside domain).</w:t>
+      </w:r>
+    </w:p>
+    <w:p>
+      <w:pPr>
+        <w:rPr>
+          <w:lang w:val="en-US"/>
+        </w:rPr>
+      </w:pPr>
+      <w:r>
+        <w:rPr>
+          <w:lang w:val="en-US"/>
+        </w:rPr>
+        <w:br w:type="page"/>
+      </w:r>
+    </w:p>
+    <w:p>
+      <w:pPr>
+        <w:pStyle w:val="Overskrift1"/>
+        <w:rPr>
+          <w:lang w:val="en-US"/>
+        </w:rPr>
+      </w:pPr>
+      <w:r>
+        <w:rPr>
+          <w:lang w:val="en-US"/>
+        </w:rPr>
+        <w:lastRenderedPageBreak/>
+        <w:t>VIDEO #8</w:t>
+      </w:r>
+    </w:p>
+    <w:p>
+      <w:pPr>
         <w:rPr>
           <w:b/>
           <w:bCs/>
           <w:lang w:val="en-US"/>
         </w:rPr>
-        <w:t>ViewModel</w:t>
-      </w:r>
-      <w:proofErr w:type="spellEnd"/>
+      </w:pPr>
       <w:r>
         <w:rPr>
           <w:b/>
           <w:bCs/>
           <w:lang w:val="en-US"/>
         </w:rPr>
-        <w:t xml:space="preserve"> Loading</w:t>
-      </w:r>
-    </w:p>
-    <w:p>
-      <w:pPr>
-        <w:rPr>
-          <w:lang w:val="en-US"/>
-        </w:rPr>
-      </w:pPr>
-      <w:r>
-        <w:rPr>
-          <w:lang w:val="en-US"/>
-        </w:rPr>
-        <w:t xml:space="preserve">This part is about connecting </w:t>
-      </w:r>
-      <w:r>
-        <w:rPr>
-          <w:lang w:val="en-US"/>
-        </w:rPr>
-        <w:t xml:space="preserve">to an internet provided real-time index of </w:t>
-      </w:r>
-      <w:r>
-        <w:rPr>
-          <w:lang w:val="en-US"/>
-        </w:rPr>
-        <w:t>stock market prices</w:t>
-      </w:r>
-      <w:r>
-        <w:rPr>
-          <w:lang w:val="en-US"/>
-        </w:rPr>
-        <w:t xml:space="preserve"> with an API.</w:t>
-      </w:r>
-    </w:p>
-    <w:p>
-      <w:pPr>
-        <w:rPr>
-          <w:lang w:val="en-US"/>
-        </w:rPr>
-      </w:pPr>
-      <w:r>
-        <w:rPr>
-          <w:lang w:val="en-US"/>
-        </w:rPr>
-        <w:t xml:space="preserve">Creates a new service (inside the </w:t>
-      </w:r>
-      <w:proofErr w:type="spellStart"/>
-      <w:r>
-        <w:rPr>
-          <w:lang w:val="en-US"/>
-        </w:rPr>
-        <w:t>SimpleTrader.Domain</w:t>
-      </w:r>
-      <w:proofErr w:type="spellEnd"/>
-      <w:r>
-        <w:rPr>
-          <w:lang w:val="en-US"/>
-        </w:rPr>
-        <w:t xml:space="preserve"> project) called </w:t>
-      </w:r>
-      <w:proofErr w:type="spellStart"/>
-      <w:r>
-        <w:rPr>
-          <w:lang w:val="en-US"/>
-        </w:rPr>
-        <w:t>IMajorIndexService</w:t>
-      </w:r>
-      <w:proofErr w:type="spellEnd"/>
-      <w:r>
-        <w:rPr>
-          <w:lang w:val="en-US"/>
-        </w:rPr>
-        <w:t xml:space="preserve"> and a corresponding </w:t>
-      </w:r>
-      <w:proofErr w:type="spellStart"/>
-      <w:r>
-        <w:rPr>
-          <w:lang w:val="en-US"/>
-        </w:rPr>
-        <w:t>MajorIndex</w:t>
-      </w:r>
-      <w:proofErr w:type="spellEnd"/>
-      <w:r>
-        <w:rPr>
-          <w:lang w:val="en-US"/>
-        </w:rPr>
-        <w:t xml:space="preserve"> class inside Models</w:t>
-      </w:r>
-      <w:r>
-        <w:rPr>
-          <w:lang w:val="en-US"/>
-        </w:rPr>
-        <w:t xml:space="preserve">. The latter will </w:t>
-      </w:r>
-      <w:r>
-        <w:rPr>
-          <w:lang w:val="en-US"/>
-        </w:rPr>
-        <w:t xml:space="preserve">store information about the </w:t>
-      </w:r>
-      <w:r>
-        <w:rPr>
-          <w:lang w:val="en-US"/>
-        </w:rPr>
-        <w:t xml:space="preserve">price, changes in price and </w:t>
-      </w:r>
-      <w:r>
-        <w:rPr>
-          <w:lang w:val="en-US"/>
-        </w:rPr>
-        <w:t xml:space="preserve">type (that is, the type of </w:t>
-      </w:r>
-      <w:r>
-        <w:rPr>
-          <w:lang w:val="en-US"/>
-        </w:rPr>
-        <w:t>stock index).</w:t>
-      </w:r>
-    </w:p>
-    <w:p>
-      <w:pPr>
-        <w:rPr>
-          <w:lang w:val="en-US"/>
-        </w:rPr>
-      </w:pPr>
-      <w:r>
-        <w:rPr>
-          <w:lang w:val="en-US"/>
-        </w:rPr>
-        <w:t>Adds a new project for the stock market prices API</w:t>
-      </w:r>
-      <w:r>
-        <w:rPr>
-          <w:lang w:val="en-US"/>
-        </w:rPr>
-        <w:t xml:space="preserve"> called </w:t>
-      </w:r>
-      <w:proofErr w:type="spellStart"/>
-      <w:r>
-        <w:rPr>
-          <w:lang w:val="en-US"/>
-        </w:rPr>
-        <w:t>FinancialModelingPrepAPI</w:t>
-      </w:r>
-      <w:proofErr w:type="spellEnd"/>
-      <w:r>
-        <w:rPr>
-          <w:lang w:val="en-US"/>
-        </w:rPr>
-        <w:t>.</w:t>
-      </w:r>
-    </w:p>
-    <w:p>
-      <w:pPr>
-        <w:rPr>
-          <w:lang w:val="en-US"/>
-        </w:rPr>
-      </w:pPr>
-      <w:r>
-        <w:rPr>
-          <w:lang w:val="en-US"/>
-        </w:rPr>
-        <w:t>The dat</w:t>
-      </w:r>
-      <w:r>
-        <w:rPr>
-          <w:lang w:val="en-US"/>
-        </w:rPr>
-        <w:t xml:space="preserve">a is retrieved with a </w:t>
-      </w:r>
-      <w:proofErr w:type="spellStart"/>
-      <w:r>
-        <w:rPr>
-          <w:lang w:val="en-US"/>
-        </w:rPr>
-        <w:t>HttpResponseMessage</w:t>
-      </w:r>
-      <w:proofErr w:type="spellEnd"/>
-      <w:r>
-        <w:rPr>
-          <w:lang w:val="en-US"/>
-        </w:rPr>
-        <w:t xml:space="preserve"> in the </w:t>
-      </w:r>
-      <w:proofErr w:type="spellStart"/>
-      <w:r>
-        <w:rPr>
-          <w:lang w:val="en-US"/>
-        </w:rPr>
-        <w:t>MajorIndexService</w:t>
-      </w:r>
-      <w:proofErr w:type="spellEnd"/>
-      <w:r>
-        <w:rPr>
-          <w:lang w:val="en-US"/>
-        </w:rPr>
-        <w:t xml:space="preserve"> (inside </w:t>
-      </w:r>
-      <w:proofErr w:type="spellStart"/>
-      <w:r>
-        <w:rPr>
-          <w:lang w:val="en-US"/>
-        </w:rPr>
-        <w:t>FinancialModelingPrepAPI</w:t>
-      </w:r>
-      <w:proofErr w:type="spellEnd"/>
-      <w:r>
-        <w:rPr>
-          <w:lang w:val="en-US"/>
-        </w:rPr>
-        <w:t>)</w:t>
-      </w:r>
-      <w:r>
-        <w:rPr>
-          <w:lang w:val="en-US"/>
-        </w:rPr>
-        <w:t xml:space="preserve">, and converted to JSON with the help of the NuGet package </w:t>
-      </w:r>
-      <w:proofErr w:type="spellStart"/>
-      <w:r>
-        <w:rPr>
-          <w:lang w:val="en-US"/>
-        </w:rPr>
-        <w:t>Newtonsoft.Json</w:t>
-      </w:r>
-      <w:proofErr w:type="spellEnd"/>
-      <w:r>
-        <w:rPr>
-          <w:lang w:val="en-US"/>
-        </w:rPr>
-        <w:t>.</w:t>
-      </w:r>
-      <w:r>
-        <w:rPr>
-          <w:lang w:val="en-US"/>
-        </w:rPr>
-        <w:br/>
-        <w:t xml:space="preserve">The </w:t>
-      </w:r>
-      <w:proofErr w:type="spellStart"/>
-      <w:r>
-        <w:rPr>
-          <w:lang w:val="en-US"/>
-        </w:rPr>
-        <w:t>HttpResponseMessage</w:t>
-      </w:r>
-      <w:proofErr w:type="spellEnd"/>
-      <w:r>
-        <w:rPr>
-          <w:lang w:val="en-US"/>
-        </w:rPr>
-        <w:t xml:space="preserve"> requires a</w:t>
-      </w:r>
-      <w:r>
-        <w:rPr>
-          <w:lang w:val="en-US"/>
-        </w:rPr>
-        <w:t>n</w:t>
-      </w:r>
-      <w:r>
-        <w:rPr>
-          <w:lang w:val="en-US"/>
-        </w:rPr>
-        <w:t xml:space="preserve"> </w:t>
-      </w:r>
-      <w:proofErr w:type="spellStart"/>
-      <w:r>
-        <w:rPr>
-          <w:lang w:val="en-US"/>
-        </w:rPr>
-        <w:t>url</w:t>
-      </w:r>
-      <w:proofErr w:type="spellEnd"/>
-      <w:r>
-        <w:rPr>
-          <w:lang w:val="en-US"/>
-        </w:rPr>
-        <w:t xml:space="preserve"> as a </w:t>
-      </w:r>
-      <w:r>
-        <w:rPr>
-          <w:lang w:val="en-US"/>
-        </w:rPr>
-        <w:t>string.</w:t>
-      </w:r>
-    </w:p>
-    <w:p>
-      <w:pPr>
-        <w:rPr>
-          <w:lang w:val="en-US"/>
-        </w:rPr>
-      </w:pPr>
-      <w:r>
-        <w:rPr>
-          <w:lang w:val="en-US"/>
-        </w:rPr>
-        <w:t xml:space="preserve">The WPF project </w:t>
-      </w:r>
-      <w:r>
-        <w:rPr>
-          <w:lang w:val="en-US"/>
-        </w:rPr>
-        <w:t>class</w:t>
-      </w:r>
-      <w:r>
-        <w:rPr>
-          <w:lang w:val="en-US"/>
-        </w:rPr>
-        <w:t xml:space="preserve"> </w:t>
-      </w:r>
-      <w:proofErr w:type="spellStart"/>
-      <w:r>
-        <w:rPr>
-          <w:lang w:val="en-US"/>
-        </w:rPr>
-        <w:t>UpdateCurrentViewModelCommand</w:t>
-      </w:r>
-      <w:proofErr w:type="spellEnd"/>
-      <w:r>
-        <w:rPr>
-          <w:lang w:val="en-US"/>
-        </w:rPr>
-        <w:t xml:space="preserve"> gets data from the API project directly</w:t>
-      </w:r>
-      <w:r>
-        <w:rPr>
-          <w:lang w:val="en-US"/>
-        </w:rPr>
-        <w:t xml:space="preserve"> and is therefore </w:t>
-      </w:r>
-      <w:r>
-        <w:rPr>
-          <w:lang w:val="en-US"/>
-        </w:rPr>
-        <w:t>dependent on this.</w:t>
-      </w:r>
-      <w:r>
-        <w:rPr>
-          <w:lang w:val="en-US"/>
-        </w:rPr>
-        <w:t xml:space="preserve"> This dependency remains forever</w:t>
-      </w:r>
-      <w:r>
-        <w:rPr>
-          <w:lang w:val="en-US"/>
-        </w:rPr>
-        <w:t xml:space="preserve"> (throughout </w:t>
-      </w:r>
-      <w:r>
-        <w:rPr>
-          <w:lang w:val="en-US"/>
-        </w:rPr>
-        <w:t>all</w:t>
-      </w:r>
-      <w:r>
-        <w:rPr>
-          <w:lang w:val="en-US"/>
-        </w:rPr>
-        <w:t xml:space="preserve"> the remaining videos)</w:t>
-      </w:r>
-      <w:r>
-        <w:rPr>
-          <w:lang w:val="en-US"/>
-        </w:rPr>
-        <w:t xml:space="preserve"> and I’m unsure whether it is possible or not to get rid of this dependency</w:t>
-      </w:r>
-      <w:r>
-        <w:rPr>
-          <w:lang w:val="en-US"/>
-        </w:rPr>
-        <w:t xml:space="preserve"> (probably not).</w:t>
-      </w:r>
-      <w:r>
-        <w:rPr>
-          <w:lang w:val="en-US"/>
-        </w:rPr>
-        <w:br w:type="page"/>
-      </w:r>
-    </w:p>
-    <w:p>
-      <w:pPr>
-        <w:pStyle w:val="Overskrift1"/>
-        <w:rPr>
-          <w:lang w:val="en-US"/>
-        </w:rPr>
-      </w:pPr>
-      <w:r>
-        <w:rPr>
-          <w:lang w:val="en-US"/>
-        </w:rPr>
-        <w:lastRenderedPageBreak/>
-        <w:t>VIDEO #5</w:t>
-      </w:r>
-    </w:p>
-    <w:p>
-      <w:pPr>
-        <w:rPr>
-          <w:lang w:val="en-US"/>
-        </w:rPr>
-      </w:pPr>
-      <w:r>
-        <w:rPr>
-          <w:lang w:val="en-US"/>
-        </w:rPr>
-        <w:t>Stylization (not implemented)</w:t>
-      </w:r>
-    </w:p>
-    <w:p>
-      <w:pPr>
-        <w:rPr>
-          <w:lang w:val="en-US"/>
-        </w:rPr>
-      </w:pPr>
-      <w:r>
-        <w:rPr>
-          <w:lang w:val="en-US"/>
-        </w:rPr>
-        <w:br w:type="page"/>
-      </w:r>
-    </w:p>
-    <w:p>
-      <w:pPr>
-        <w:pStyle w:val="Overskrift1"/>
-        <w:rPr>
-          <w:lang w:val="en-US"/>
-        </w:rPr>
-      </w:pPr>
-      <w:r>
-        <w:rPr>
-          <w:lang w:val="en-US"/>
-        </w:rPr>
-        <w:lastRenderedPageBreak/>
-        <w:t>VIDEO #6</w:t>
-      </w:r>
-    </w:p>
-    <w:p>
-      <w:pPr>
-        <w:rPr>
-          <w:lang w:val="en-US"/>
-        </w:rPr>
-      </w:pPr>
-      <w:r>
-        <w:rPr>
-          <w:lang w:val="en-US"/>
-        </w:rPr>
-        <w:t>Creating a card control. That is</w:t>
-      </w:r>
-      <w:r>
-        <w:rPr>
-          <w:lang w:val="en-US"/>
-        </w:rPr>
-        <w:t>,</w:t>
-      </w:r>
-      <w:r>
-        <w:rPr>
-          <w:lang w:val="en-US"/>
-        </w:rPr>
-        <w:t xml:space="preserve"> the elements </w:t>
-      </w:r>
-      <w:r>
-        <w:rPr>
-          <w:lang w:val="en-US"/>
-        </w:rPr>
-        <w:t>on the Home View Model</w:t>
-      </w:r>
-      <w:r>
-        <w:rPr>
-          <w:lang w:val="en-US"/>
-        </w:rPr>
-        <w:t xml:space="preserve"> </w:t>
-      </w:r>
-      <w:r>
-        <w:rPr>
-          <w:lang w:val="en-US"/>
-        </w:rPr>
-        <w:t>displaying info</w:t>
-      </w:r>
-      <w:r>
-        <w:rPr>
-          <w:lang w:val="en-US"/>
-        </w:rPr>
-        <w:t>.</w:t>
-      </w:r>
-    </w:p>
-    <w:p>
-      <w:pPr>
-        <w:rPr>
-          <w:lang w:val="en-US"/>
-        </w:rPr>
-      </w:pPr>
-      <w:r>
-        <w:rPr>
-          <w:lang w:val="en-US"/>
-        </w:rPr>
-        <w:t>Data</w:t>
-      </w:r>
-      <w:r>
-        <w:rPr>
-          <w:lang w:val="en-US"/>
-        </w:rPr>
-        <w:t xml:space="preserve"> to the </w:t>
-      </w:r>
-      <w:r>
-        <w:rPr>
-          <w:lang w:val="en-US"/>
-        </w:rPr>
-        <w:t>cards</w:t>
-      </w:r>
-      <w:r>
-        <w:rPr>
-          <w:lang w:val="en-US"/>
-        </w:rPr>
-        <w:t xml:space="preserve"> is loaded</w:t>
-      </w:r>
-      <w:r>
-        <w:rPr>
-          <w:lang w:val="en-US"/>
-        </w:rPr>
-        <w:t xml:space="preserve"> </w:t>
-      </w:r>
-      <w:r>
-        <w:rPr>
-          <w:lang w:val="en-US"/>
-        </w:rPr>
-        <w:t xml:space="preserve">using binding </w:t>
-      </w:r>
-      <w:r>
-        <w:rPr>
-          <w:lang w:val="en-US"/>
-        </w:rPr>
-        <w:t xml:space="preserve">via </w:t>
-      </w:r>
-      <w:r>
-        <w:rPr>
-          <w:lang w:val="en-US"/>
-        </w:rPr>
-        <w:t xml:space="preserve">the </w:t>
-      </w:r>
-      <w:proofErr w:type="spellStart"/>
-      <w:r>
-        <w:rPr>
-          <w:lang w:val="en-US"/>
-        </w:rPr>
-        <w:t>MajorIndexViewModel</w:t>
-      </w:r>
-      <w:proofErr w:type="spellEnd"/>
-      <w:r>
-        <w:rPr>
-          <w:lang w:val="en-US"/>
-        </w:rPr>
-        <w:t>.</w:t>
-      </w:r>
-    </w:p>
-    <w:p>
-      <w:pPr>
-        <w:rPr>
-          <w:lang w:val="en-US"/>
-        </w:rPr>
-      </w:pPr>
-      <w:r>
-        <w:rPr>
-          <w:lang w:val="en-US"/>
-        </w:rPr>
-        <w:t xml:space="preserve">Add </w:t>
-      </w:r>
-      <w:proofErr w:type="spellStart"/>
-      <w:r>
-        <w:rPr>
-          <w:lang w:val="en-US"/>
-        </w:rPr>
-        <w:t>isChecked</w:t>
-      </w:r>
-      <w:proofErr w:type="spellEnd"/>
-      <w:r>
-        <w:rPr>
-          <w:lang w:val="en-US"/>
-        </w:rPr>
-        <w:t xml:space="preserve"> logic to the </w:t>
-      </w:r>
-      <w:proofErr w:type="spellStart"/>
-      <w:r>
-        <w:rPr>
-          <w:lang w:val="en-US"/>
-        </w:rPr>
-        <w:t>radiobuttons</w:t>
-      </w:r>
-      <w:proofErr w:type="spellEnd"/>
-      <w:r>
-        <w:rPr>
-          <w:lang w:val="en-US"/>
-        </w:rPr>
-        <w:t xml:space="preserve"> at the top</w:t>
-      </w:r>
-      <w:r>
-        <w:rPr>
-          <w:lang w:val="en-US"/>
-        </w:rPr>
-        <w:t xml:space="preserve"> with </w:t>
-      </w:r>
-      <w:r>
-        <w:rPr>
-          <w:lang w:val="en-US"/>
-        </w:rPr>
-        <w:t>the help of a converter class.</w:t>
-      </w:r>
-    </w:p>
-    <w:p>
-      <w:pPr>
-        <w:rPr>
-          <w:lang w:val="en-US"/>
-        </w:rPr>
-      </w:pPr>
-      <w:r>
-        <w:rPr>
-          <w:lang w:val="en-US"/>
-        </w:rPr>
-        <w:br w:type="page"/>
-      </w:r>
-    </w:p>
-    <w:p>
-      <w:pPr>
-        <w:pStyle w:val="Overskrift1"/>
-        <w:rPr>
-          <w:lang w:val="en-US"/>
-        </w:rPr>
-      </w:pPr>
-      <w:r>
-        <w:rPr>
-          <w:lang w:val="en-US"/>
-        </w:rPr>
-        <w:lastRenderedPageBreak/>
-        <w:t>VIDEO #7</w:t>
-      </w:r>
-    </w:p>
-    <w:p>
-      <w:pPr>
-        <w:rPr>
-          <w:lang w:val="en-US"/>
-        </w:rPr>
-      </w:pPr>
-      <w:r>
-        <w:rPr>
-          <w:lang w:val="en-US"/>
-        </w:rPr>
-        <w:t xml:space="preserve">Connecting </w:t>
-      </w:r>
-      <w:r>
-        <w:rPr>
-          <w:lang w:val="en-US"/>
-        </w:rPr>
-        <w:t>another part of the API to retrieve stock information.</w:t>
-      </w:r>
-    </w:p>
-    <w:p>
-      <w:pPr>
-        <w:rPr>
-          <w:lang w:val="en-US"/>
-        </w:rPr>
-      </w:pPr>
-      <w:r>
-        <w:rPr>
-          <w:lang w:val="en-US"/>
-        </w:rPr>
-        <w:t xml:space="preserve">Combining </w:t>
-      </w:r>
-      <w:r>
-        <w:rPr>
-          <w:lang w:val="en-US"/>
-        </w:rPr>
-        <w:t xml:space="preserve">some of the logic behind </w:t>
-      </w:r>
-      <w:r>
-        <w:rPr>
-          <w:lang w:val="en-US"/>
-        </w:rPr>
-        <w:t xml:space="preserve">the </w:t>
-      </w:r>
-      <w:proofErr w:type="spellStart"/>
-      <w:r>
-        <w:rPr>
-          <w:lang w:val="en-US"/>
-        </w:rPr>
-        <w:t>MajorIndexService</w:t>
-      </w:r>
-      <w:proofErr w:type="spellEnd"/>
-      <w:r>
-        <w:rPr>
-          <w:lang w:val="en-US"/>
-        </w:rPr>
-        <w:t xml:space="preserve"> and </w:t>
-      </w:r>
-      <w:proofErr w:type="spellStart"/>
-      <w:r>
-        <w:rPr>
-          <w:lang w:val="en-US"/>
-        </w:rPr>
-        <w:t>StockPriceService</w:t>
-      </w:r>
-      <w:proofErr w:type="spellEnd"/>
-      <w:r>
-        <w:rPr>
-          <w:lang w:val="en-US"/>
-        </w:rPr>
-        <w:t>.</w:t>
-      </w:r>
-    </w:p>
-    <w:p>
-      <w:pPr>
-        <w:rPr>
-          <w:lang w:val="en-US"/>
-        </w:rPr>
-      </w:pPr>
-      <w:r>
-        <w:rPr>
-          <w:lang w:val="en-US"/>
-        </w:rPr>
-        <w:t>API now requires a key. Had to create fake data that could be loaded.</w:t>
-      </w:r>
-    </w:p>
-    <w:p>
-      <w:pPr>
-        <w:rPr>
-          <w:lang w:val="en-US"/>
-        </w:rPr>
-      </w:pPr>
-      <w:r>
-        <w:rPr>
-          <w:lang w:val="en-US"/>
-        </w:rPr>
-        <w:t>Created a custom exception (inside domain).</w:t>
-      </w:r>
-    </w:p>
-    <w:p>
-      <w:pPr>
-        <w:rPr>
-          <w:lang w:val="en-US"/>
-        </w:rPr>
-      </w:pPr>
-      <w:r>
-        <w:rPr>
-          <w:lang w:val="en-US"/>
-        </w:rPr>
-        <w:br w:type="page"/>
-      </w:r>
-    </w:p>
-    <w:p>
-      <w:pPr>
-        <w:pStyle w:val="Overskrift1"/>
-        <w:rPr>
-          <w:lang w:val="en-US"/>
-        </w:rPr>
-      </w:pPr>
-      <w:r>
-        <w:rPr>
-          <w:lang w:val="en-US"/>
-        </w:rPr>
-        <w:lastRenderedPageBreak/>
-        <w:t>VIDEO #8</w:t>
-      </w:r>
-    </w:p>
-    <w:p>
-      <w:pPr>
+        <w:t xml:space="preserve">Inserting user data </w:t>
+      </w:r>
+      <w:r>
         <w:rPr>
           <w:b/>
           <w:bCs/>
           <w:lang w:val="en-US"/>
         </w:rPr>
-      </w:pPr>
+        <w:t>–</w:t>
+      </w:r>
       <w:r>
         <w:rPr>
           <w:b/>
           <w:bCs/>
           <w:lang w:val="en-US"/>
         </w:rPr>
-        <w:t xml:space="preserve">Inserting user data </w:t>
+        <w:t xml:space="preserve"> </w:t>
       </w:r>
       <w:r>
         <w:rPr>
@@ -3346,117 +2514,83 @@
           <w:bCs/>
           <w:lang w:val="en-US"/>
         </w:rPr>
-        <w:t>–</w:t>
-      </w:r>
-      <w:r>
+        <w:t>communicating (adding/removing) the database</w:t>
+      </w:r>
+    </w:p>
+    <w:p>
+      <w:r>
+        <w:t>Lagde BuyStockService</w:t>
+      </w:r>
+      <w:r>
+        <w:t xml:space="preserve"> for å la b</w:t>
+      </w:r>
+      <w:r>
+        <w:t>rukere kjøpe.</w:t>
+      </w:r>
+      <w:r>
+        <w:t xml:space="preserve"> Handelen legges inn i dbo.AssetTransactions.</w:t>
+      </w:r>
+    </w:p>
+    <w:p>
+      <w:r>
+        <w:br w:type="page"/>
+      </w:r>
+    </w:p>
+    <w:p>
+      <w:pPr>
+        <w:pStyle w:val="Overskrift1"/>
+        <w:rPr>
+          <w:lang w:val="en-US"/>
+        </w:rPr>
+      </w:pPr>
+      <w:r>
+        <w:rPr>
+          <w:lang w:val="en-US"/>
+        </w:rPr>
+        <w:lastRenderedPageBreak/>
+        <w:t>VIDEO #9</w:t>
+      </w:r>
+    </w:p>
+    <w:p>
+      <w:pPr>
         <w:rPr>
           <w:b/>
           <w:bCs/>
           <w:lang w:val="en-US"/>
         </w:rPr>
-        <w:t xml:space="preserve"> </w:t>
-      </w:r>
+      </w:pPr>
       <w:r>
         <w:rPr>
           <w:b/>
           <w:bCs/>
           <w:lang w:val="en-US"/>
         </w:rPr>
-        <w:t>communicating (adding/removing) the database</w:t>
-      </w:r>
-    </w:p>
-    <w:p>
-      <w:r>
-        <w:t xml:space="preserve">Lagde </w:t>
-      </w:r>
-      <w:proofErr w:type="spellStart"/>
-      <w:r>
-        <w:t>BuyStockService</w:t>
-      </w:r>
-      <w:proofErr w:type="spellEnd"/>
-      <w:r>
-        <w:t xml:space="preserve"> for å la b</w:t>
-      </w:r>
-      <w:r>
-        <w:t>rukere kjøpe.</w:t>
-      </w:r>
-      <w:r>
-        <w:t xml:space="preserve"> Handelen legges inn i </w:t>
-      </w:r>
-      <w:proofErr w:type="spellStart"/>
-      <w:r>
-        <w:t>dbo.AssetTransactions</w:t>
-      </w:r>
-      <w:proofErr w:type="spellEnd"/>
-      <w:r>
-        <w:t>.</w:t>
-      </w:r>
-    </w:p>
-    <w:p>
-      <w:r>
-        <w:br w:type="page"/>
-      </w:r>
-    </w:p>
-    <w:p>
-      <w:pPr>
-        <w:pStyle w:val="Overskrift1"/>
-      </w:pPr>
-      <w:r>
-        <w:lastRenderedPageBreak/>
-        <w:t>VIDEO #9</w:t>
-      </w:r>
-    </w:p>
-    <w:p>
-      <w:pPr>
-        <w:rPr>
-          <w:b/>
-          <w:bCs/>
-        </w:rPr>
-      </w:pPr>
-      <w:proofErr w:type="spellStart"/>
-      <w:r>
-        <w:rPr>
-          <w:b/>
-          <w:bCs/>
-        </w:rPr>
-        <w:t>Dependency</w:t>
-      </w:r>
-      <w:proofErr w:type="spellEnd"/>
-      <w:r>
-        <w:rPr>
-          <w:b/>
-          <w:bCs/>
-        </w:rPr>
-        <w:t xml:space="preserve"> </w:t>
-      </w:r>
-      <w:proofErr w:type="spellStart"/>
-      <w:r>
-        <w:rPr>
-          <w:b/>
-          <w:bCs/>
-        </w:rPr>
-        <w:t>Injection</w:t>
-      </w:r>
-      <w:proofErr w:type="spellEnd"/>
-      <w:r>
-        <w:rPr>
-          <w:b/>
-          <w:bCs/>
-        </w:rPr>
-        <w:t xml:space="preserve"> Setup</w:t>
-      </w:r>
-    </w:p>
-    <w:p>
-      <w:pPr>
-        <w:rPr>
-          <w:lang w:val="en-US"/>
-        </w:rPr>
-      </w:pPr>
-      <w:r>
-        <w:rPr>
-          <w:lang w:val="en-US"/>
-        </w:rPr>
-        <w:t>At this point all of t</w:t>
+        <w:t>Dependency Injection Setup</w:t>
+      </w:r>
+    </w:p>
+    <w:p>
+      <w:pPr>
+        <w:rPr>
+          <w:lang w:val="en-US"/>
+        </w:rPr>
+      </w:pPr>
+      <w:r>
+        <w:rPr>
+          <w:lang w:val="en-US"/>
+        </w:rPr>
+        <w:t xml:space="preserve">At this point </w:t>
+      </w:r>
+      <w:r>
+        <w:rPr>
+          <w:lang w:val="en-US"/>
+        </w:rPr>
+        <w:t>all</w:t>
+      </w:r>
+      <w:r>
+        <w:rPr>
+          <w:lang w:val="en-US"/>
+        </w:rPr>
+        <w:t xml:space="preserve"> t</w:t>
       </w:r>
       <w:r>
         <w:rPr>
@@ -3468,35 +2602,13 @@
         <w:rPr>
           <w:lang w:val="en-US"/>
         </w:rPr>
-        <w:t xml:space="preserve">is created in the </w:t>
-      </w:r>
-      <w:proofErr w:type="spellStart"/>
-      <w:r>
-        <w:rPr>
-          <w:lang w:val="en-US"/>
-        </w:rPr>
-        <w:t>OnStartup</w:t>
-      </w:r>
-      <w:proofErr w:type="spellEnd"/>
-      <w:r>
-        <w:rPr>
-          <w:lang w:val="en-US"/>
-        </w:rPr>
-        <w:t xml:space="preserve"> method in </w:t>
-      </w:r>
-      <w:proofErr w:type="spellStart"/>
-      <w:r>
-        <w:rPr>
-          <w:lang w:val="en-US"/>
-        </w:rPr>
-        <w:t>App.xaml.cs</w:t>
-      </w:r>
-      <w:proofErr w:type="spellEnd"/>
-      <w:r>
-        <w:rPr>
-          <w:lang w:val="en-US"/>
-        </w:rPr>
-        <w:t>. We want the dependency injection container to automatically create all the services instead.</w:t>
+        <w:t>are</w:t>
+      </w:r>
+      <w:r>
+        <w:rPr>
+          <w:lang w:val="en-US"/>
+        </w:rPr>
+        <w:t xml:space="preserve"> created in the OnStartup method in App.xaml.cs. We want the dependency injection container to automatically create all the services instead.</w:t>
       </w:r>
     </w:p>
     <w:p>
@@ -3558,16 +2670,8 @@
         <w:rPr>
           <w:lang w:val="en-US"/>
         </w:rPr>
-        <w:t xml:space="preserve">Using </w:t>
-      </w:r>
-      <w:proofErr w:type="spellStart"/>
-      <w:r>
-        <w:rPr>
-          <w:lang w:val="en-US"/>
-        </w:rPr>
-        <w:t>Microsoft.Extensions.DependencyInjection</w:t>
-      </w:r>
-      <w:proofErr w:type="spellEnd"/>
+        <w:t>Using Microsoft.Extensions.DependencyInjection</w:t>
+      </w:r>
       <w:r>
         <w:rPr>
           <w:lang w:val="en-US"/>
@@ -3627,16 +2731,8 @@
         <w:rPr>
           <w:lang w:val="en-US"/>
         </w:rPr>
-        <w:t xml:space="preserve">Transient: different instance </w:t>
-      </w:r>
-      <w:proofErr w:type="spellStart"/>
-      <w:r>
-        <w:rPr>
-          <w:lang w:val="en-US"/>
-        </w:rPr>
-        <w:t>everytime</w:t>
-      </w:r>
-      <w:proofErr w:type="spellEnd"/>
+        <w:t>Transient: different instance everytime</w:t>
+      </w:r>
     </w:p>
     <w:p>
       <w:pPr>
@@ -3668,40 +2764,11 @@
         </w:rPr>
         <w:t xml:space="preserve">The </w:t>
       </w:r>
-      <w:proofErr w:type="spellStart"/>
-      <w:r>
-        <w:rPr>
-          <w:lang w:val="en-US"/>
-        </w:rPr>
-        <w:t>accountService</w:t>
-      </w:r>
-      <w:proofErr w:type="spellEnd"/>
-      <w:r>
-        <w:rPr>
-          <w:lang w:val="en-US"/>
-        </w:rPr>
-        <w:t xml:space="preserve">, </w:t>
-      </w:r>
-      <w:proofErr w:type="spellStart"/>
-      <w:r>
-        <w:rPr>
-          <w:lang w:val="en-US"/>
-        </w:rPr>
-        <w:t>stockPriceService</w:t>
-      </w:r>
-      <w:proofErr w:type="spellEnd"/>
-      <w:r>
-        <w:rPr>
-          <w:lang w:val="en-US"/>
-        </w:rPr>
-        <w:t xml:space="preserve"> and </w:t>
-      </w:r>
-      <w:proofErr w:type="spellStart"/>
-      <w:r>
-        <w:rPr>
-          <w:lang w:val="en-US"/>
-        </w:rPr>
-        <w:t>bu</w:t>
+      <w:r>
+        <w:rPr>
+          <w:lang w:val="en-US"/>
+        </w:rPr>
+        <w:t>accountService, stockPriceService and bu</w:t>
       </w:r>
       <w:r>
         <w:rPr>
@@ -3715,7 +2782,6 @@
         </w:rPr>
         <w:t>StockService</w:t>
       </w:r>
-      <w:proofErr w:type="spellEnd"/>
       <w:r>
         <w:rPr>
           <w:lang w:val="en-US"/>
@@ -3776,6 +2842,11 @@
       </w:r>
     </w:p>
     <w:p>
+      <w:pPr>
+        <w:rPr>
+          <w:lang w:val="en-US"/>
+        </w:rPr>
+      </w:pPr>
       <w:r>
         <w:rPr>
           <w:lang w:val="en-US"/>
@@ -3789,6 +2860,9 @@
         <w:t>:</w:t>
       </w:r>
       <w:r>
+        <w:rPr>
+          <w:lang w:val="en-US"/>
+        </w:rPr>
         <w:br/>
       </w:r>
       <w:r>
@@ -3833,24 +2907,22 @@
       </w:r>
     </w:p>
     <w:p>
-      <w:r>
-        <w:t xml:space="preserve">Using </w:t>
-      </w:r>
-      <w:proofErr w:type="spellStart"/>
-      <w:r>
-        <w:t>the</w:t>
-      </w:r>
-      <w:proofErr w:type="spellEnd"/>
-      <w:r>
-        <w:t xml:space="preserve"> </w:t>
-      </w:r>
-      <w:proofErr w:type="spellStart"/>
-      <w:r>
-        <w:t>method</w:t>
-      </w:r>
-      <w:proofErr w:type="spellEnd"/>
-      <w:r>
-        <w:t>:</w:t>
+      <w:pPr>
+        <w:rPr>
+          <w:lang w:val="en-US"/>
+        </w:rPr>
+      </w:pPr>
+      <w:r>
+        <w:rPr>
+          <w:lang w:val="en-US"/>
+        </w:rPr>
+        <w:t xml:space="preserve">Using the </w:t>
+      </w:r>
+      <w:r>
+        <w:rPr>
+          <w:lang w:val="en-US"/>
+        </w:rPr>
+        <w:t>method:</w:t>
       </w:r>
       <w:r>
         <w:rPr>
@@ -3948,39 +3020,17 @@
         </w:rPr>
         <w:t xml:space="preserve">the dependency injection container, is that let’s say the </w:t>
       </w:r>
-      <w:proofErr w:type="spellStart"/>
-      <w:r>
-        <w:rPr>
-          <w:lang w:val="en-US"/>
-        </w:rPr>
-        <w:t>FinancialModelingPrepAPI</w:t>
-      </w:r>
-      <w:proofErr w:type="spellEnd"/>
-      <w:r>
-        <w:rPr>
-          <w:lang w:val="en-US"/>
-        </w:rPr>
-        <w:t xml:space="preserve"> disappears</w:t>
-      </w:r>
-      <w:r>
-        <w:rPr>
-          <w:lang w:val="en-US"/>
-        </w:rPr>
-        <w:t xml:space="preserve"> and we can’t use the </w:t>
-      </w:r>
-      <w:proofErr w:type="spellStart"/>
-      <w:r>
-        <w:rPr>
-          <w:lang w:val="en-US"/>
-        </w:rPr>
-        <w:t>StockPriceService</w:t>
-      </w:r>
-      <w:proofErr w:type="spellEnd"/>
-      <w:r>
-        <w:rPr>
-          <w:lang w:val="en-US"/>
-        </w:rPr>
-        <w:t xml:space="preserve"> anymore. By replacing the API we </w:t>
+      <w:r>
+        <w:rPr>
+          <w:lang w:val="en-US"/>
+        </w:rPr>
+        <w:t>FinancialModelingPrepAPI disappears</w:t>
+      </w:r>
+      <w:r>
+        <w:rPr>
+          <w:lang w:val="en-US"/>
+        </w:rPr>
+        <w:t xml:space="preserve"> and we can’t use the StockPriceService anymore. By replacing the API we </w:t>
       </w:r>
       <w:r>
         <w:rPr>
@@ -3992,21 +3042,7 @@
         <w:rPr>
           <w:lang w:val="en-US"/>
         </w:rPr>
-        <w:t xml:space="preserve">ement a new </w:t>
-      </w:r>
-      <w:proofErr w:type="spellStart"/>
-      <w:r>
-        <w:rPr>
-          <w:lang w:val="en-US"/>
-        </w:rPr>
-        <w:t>StockPriceService</w:t>
-      </w:r>
-      <w:proofErr w:type="spellEnd"/>
-      <w:r>
-        <w:rPr>
-          <w:lang w:val="en-US"/>
-        </w:rPr>
-        <w:t xml:space="preserve"> and register it at the same place in the code.</w:t>
+        <w:t>ement a new StockPriceService and register it at the same place in the code.</w:t>
       </w:r>
     </w:p>
     <w:p>
@@ -4031,35 +3067,606 @@
         <w:rPr>
           <w:lang w:val="en-US"/>
         </w:rPr>
+        <w:t xml:space="preserve"> ViewModels, Navigator and MainWindow.</w:t>
+      </w:r>
+    </w:p>
+    <w:p>
+      <w:pPr>
+        <w:rPr>
+          <w:lang w:val="en-US"/>
+        </w:rPr>
+      </w:pPr>
+      <w:r>
+        <w:rPr>
+          <w:lang w:val="en-US"/>
+        </w:rPr>
+        <w:t xml:space="preserve">The factories are </w:t>
+      </w:r>
+      <w:r>
+        <w:rPr>
+          <w:lang w:val="en-US"/>
+        </w:rPr>
+        <w:t xml:space="preserve">created because </w:t>
+      </w:r>
+      <w:r>
+        <w:rPr>
+          <w:lang w:val="en-US"/>
+        </w:rPr>
+        <w:t xml:space="preserve">we want different view models </w:t>
+      </w:r>
+      <w:r>
+        <w:rPr>
+          <w:lang w:val="en-US"/>
+        </w:rPr>
+        <w:t>whenever</w:t>
+      </w:r>
+      <w:r>
+        <w:rPr>
+          <w:lang w:val="en-US"/>
+        </w:rPr>
+        <w:t xml:space="preserve"> we switch views (instead of </w:t>
+      </w:r>
+      <w:r>
+        <w:rPr>
+          <w:lang w:val="en-US"/>
+        </w:rPr>
+        <w:t>always using the same ones).</w:t>
+      </w:r>
+      <w:r>
+        <w:rPr>
+          <w:lang w:val="en-US"/>
+        </w:rPr>
+        <w:t xml:space="preserve"> A factory will create an instance when we need it.</w:t>
+      </w:r>
+    </w:p>
+    <w:p>
+      <w:pPr>
+        <w:rPr>
+          <w:lang w:val="en-US"/>
+        </w:rPr>
+      </w:pPr>
+      <w:r>
+        <w:rPr>
+          <w:lang w:val="en-US"/>
+        </w:rPr>
+        <w:br w:type="page"/>
+      </w:r>
+    </w:p>
+    <w:p>
+      <w:pPr>
+        <w:pStyle w:val="Overskrift1"/>
+        <w:rPr>
+          <w:lang w:val="en-US"/>
+        </w:rPr>
+      </w:pPr>
+      <w:r>
+        <w:rPr>
+          <w:lang w:val="en-US"/>
+        </w:rPr>
+        <w:lastRenderedPageBreak/>
+        <w:t>VIDEO #10</w:t>
+      </w:r>
+    </w:p>
+    <w:p>
+      <w:pPr>
+        <w:rPr>
+          <w:lang w:val="en-US"/>
+        </w:rPr>
+      </w:pPr>
+      <w:r>
+        <w:rPr>
+          <w:lang w:val="en-US"/>
+        </w:rPr>
+        <w:t>Add</w:t>
+      </w:r>
+      <w:r>
+        <w:rPr>
+          <w:lang w:val="en-US"/>
+        </w:rPr>
+        <w:t>ed a view for buying (but kept it empty). This view differs from the others because it is retained throu</w:t>
+      </w:r>
+      <w:r>
+        <w:rPr>
+          <w:lang w:val="en-US"/>
+        </w:rPr>
+        <w:t>ghout the application</w:t>
+      </w:r>
+      <w:r>
+        <w:rPr>
+          <w:lang w:val="en-US"/>
+        </w:rPr>
+        <w:t xml:space="preserve"> runtime</w:t>
+      </w:r>
+      <w:r>
+        <w:rPr>
+          <w:lang w:val="en-US"/>
+        </w:rPr>
+        <w:t>.</w:t>
+      </w:r>
+      <w:r>
+        <w:rPr>
+          <w:lang w:val="en-US"/>
+        </w:rPr>
+        <w:t xml:space="preserve"> Edited name </w:t>
+      </w:r>
+      <w:r>
+        <w:rPr>
+          <w:lang w:val="en-US"/>
+        </w:rPr>
+        <w:t>of a factory (from abstract to root).</w:t>
+      </w:r>
+      <w:r>
+        <w:rPr>
+          <w:lang w:val="en-US"/>
+        </w:rPr>
+        <w:br w:type="page"/>
+      </w:r>
+    </w:p>
+    <w:p>
+      <w:pPr>
+        <w:pStyle w:val="Overskrift1"/>
+        <w:rPr>
+          <w:lang w:val="en-US"/>
+        </w:rPr>
+      </w:pPr>
+      <w:r>
+        <w:rPr>
+          <w:lang w:val="en-US"/>
+        </w:rPr>
+        <w:lastRenderedPageBreak/>
+        <w:t>VIDEO #1</w:t>
+      </w:r>
+      <w:r>
+        <w:rPr>
+          <w:lang w:val="en-US"/>
+        </w:rPr>
+        <w:t>1</w:t>
+      </w:r>
+      <w:r>
+        <w:rPr>
+          <w:lang w:val="en-US"/>
+        </w:rPr>
+        <w:t xml:space="preserve"> - #</w:t>
+      </w:r>
+      <w:r>
+        <w:rPr>
+          <w:lang w:val="en-US"/>
+        </w:rPr>
+        <w:t>15</w:t>
+      </w:r>
+    </w:p>
+    <w:p>
+      <w:pPr>
+        <w:rPr>
+          <w:b/>
+          <w:bCs/>
+          <w:lang w:val="en-US"/>
+        </w:rPr>
+      </w:pPr>
+      <w:r>
+        <w:rPr>
+          <w:b/>
+          <w:bCs/>
+          <w:lang w:val="en-US"/>
+        </w:rPr>
+        <w:t>Not implemented</w:t>
+      </w:r>
+    </w:p>
+    <w:p>
+      <w:pPr>
+        <w:rPr>
+          <w:lang w:val="en-US"/>
+        </w:rPr>
+      </w:pPr>
+      <w:r>
+        <w:rPr>
+          <w:lang w:val="en-US"/>
+        </w:rPr>
+        <w:br w:type="page"/>
+      </w:r>
+    </w:p>
+    <w:p>
+      <w:pPr>
+        <w:pStyle w:val="Overskrift1"/>
+        <w:rPr>
+          <w:lang w:val="en-US"/>
+        </w:rPr>
+      </w:pPr>
+      <w:r>
+        <w:rPr>
+          <w:lang w:val="en-US"/>
+        </w:rPr>
+        <w:lastRenderedPageBreak/>
+        <w:t>VIDEO #16</w:t>
+      </w:r>
+    </w:p>
+    <w:p>
+      <w:pPr>
+        <w:rPr>
+          <w:b/>
+          <w:bCs/>
+          <w:lang w:val="en-US"/>
+        </w:rPr>
+      </w:pPr>
+      <w:r>
+        <w:rPr>
+          <w:b/>
+          <w:bCs/>
+          <w:lang w:val="en-US"/>
+        </w:rPr>
+        <w:t>Navigation</w:t>
+      </w:r>
+    </w:p>
+    <w:p>
+      <w:pPr>
+        <w:rPr>
+          <w:lang w:val="en-US"/>
+        </w:rPr>
+      </w:pPr>
+      <w:r>
+        <w:rPr>
+          <w:lang w:val="en-US"/>
+        </w:rPr>
+        <w:t xml:space="preserve">Navigation to a new view from </w:t>
+      </w:r>
+      <w:r>
+        <w:rPr>
+          <w:lang w:val="en-US"/>
+        </w:rPr>
+        <w:t>a view on the same level.</w:t>
+      </w:r>
+    </w:p>
+    <w:p>
+      <w:pPr>
+        <w:rPr>
+          <w:lang w:val="en-US"/>
+        </w:rPr>
+      </w:pPr>
+      <w:r>
+        <w:rPr>
+          <w:lang w:val="en-US"/>
+        </w:rPr>
+        <w:t xml:space="preserve">Removing the </w:t>
+      </w:r>
+      <w:r>
+        <w:rPr>
+          <w:lang w:val="en-US"/>
+        </w:rPr>
+        <w:t>UpdateCurrentViewModelCommand from INavigator and Navigator</w:t>
+      </w:r>
+      <w:r>
+        <w:rPr>
+          <w:lang w:val="en-US"/>
+        </w:rPr>
+        <w:t xml:space="preserve">. This makes sense because the Navigator is inside the State folder and should therefore </w:t>
+      </w:r>
+      <w:r>
+        <w:rPr>
+          <w:lang w:val="en-US"/>
+        </w:rPr>
+        <w:t>only</w:t>
+      </w:r>
+      <w:r>
+        <w:rPr>
+          <w:lang w:val="en-US"/>
+        </w:rPr>
         <w:t xml:space="preserve"> </w:t>
       </w:r>
-      <w:proofErr w:type="spellStart"/>
-      <w:r>
-        <w:rPr>
-          <w:lang w:val="en-US"/>
-        </w:rPr>
-        <w:t>ViewModels</w:t>
-      </w:r>
-      <w:proofErr w:type="spellEnd"/>
-      <w:r>
-        <w:rPr>
-          <w:lang w:val="en-US"/>
-        </w:rPr>
-        <w:t xml:space="preserve">, Navigator and </w:t>
-      </w:r>
-      <w:proofErr w:type="spellStart"/>
-      <w:r>
-        <w:rPr>
-          <w:lang w:val="en-US"/>
-        </w:rPr>
-        <w:t>MainWindow</w:t>
-      </w:r>
-      <w:proofErr w:type="spellEnd"/>
+      <w:r>
+        <w:rPr>
+          <w:lang w:val="en-US"/>
+        </w:rPr>
+        <w:t>keep track of the state of the program, not perform commands.</w:t>
+      </w:r>
+      <w:r>
+        <w:rPr>
+          <w:lang w:val="en-US"/>
+        </w:rPr>
+        <w:t xml:space="preserve"> The navigator</w:t>
+      </w:r>
+      <w:r>
+        <w:rPr>
+          <w:lang w:val="en-US"/>
+        </w:rPr>
+        <w:t xml:space="preserve"> shall not have the responsibility to </w:t>
+      </w:r>
+      <w:r>
+        <w:rPr>
+          <w:lang w:val="en-US"/>
+        </w:rPr>
+        <w:t>instantiate</w:t>
+      </w:r>
+      <w:r>
+        <w:rPr>
+          <w:lang w:val="en-US"/>
+        </w:rPr>
+        <w:t xml:space="preserve"> views.</w:t>
+      </w:r>
+    </w:p>
+    <w:p>
+      <w:pPr>
+        <w:rPr>
+          <w:lang w:val="en-US"/>
+        </w:rPr>
+      </w:pPr>
+      <w:r>
+        <w:rPr>
+          <w:lang w:val="en-US"/>
+        </w:rPr>
+        <w:t xml:space="preserve">Circular dependencies are a big warning sign of </w:t>
+      </w:r>
+      <w:r>
+        <w:rPr>
+          <w:lang w:val="en-US"/>
+        </w:rPr>
+        <w:t>poor architecture.</w:t>
+      </w:r>
+    </w:p>
+    <w:p>
+      <w:pPr>
+        <w:rPr>
+          <w:lang w:val="en-US"/>
+        </w:rPr>
+      </w:pPr>
+      <w:r>
+        <w:rPr>
+          <w:lang w:val="en-US"/>
+        </w:rPr>
+        <w:t>Adding the IRenavigator</w:t>
+      </w:r>
+      <w:r>
+        <w:rPr>
+          <w:lang w:val="en-US"/>
+        </w:rPr>
+        <w:t xml:space="preserve">, but never used since the </w:t>
+      </w:r>
+      <w:r>
+        <w:rPr>
+          <w:lang w:val="en-US"/>
+        </w:rPr>
+        <w:t>Login page isn’t implemented.</w:t>
+      </w:r>
+      <w:r>
+        <w:rPr>
+          <w:lang w:val="en-US"/>
+        </w:rPr>
+        <w:br/>
+        <w:t xml:space="preserve">The renavigation allows for </w:t>
+      </w:r>
+      <w:r>
+        <w:rPr>
+          <w:lang w:val="en-US"/>
+        </w:rPr>
+        <w:t>logic inside the currentview to change the current view</w:t>
+      </w:r>
+      <w:r>
+        <w:rPr>
+          <w:lang w:val="en-US"/>
+        </w:rPr>
+        <w:t xml:space="preserve"> (while the Navigator/INavigator only allows </w:t>
+      </w:r>
+      <w:r>
+        <w:rPr>
+          <w:lang w:val="en-US"/>
+        </w:rPr>
+        <w:t>navigation to be executed from the navigation bar</w:t>
+      </w:r>
+      <w:r>
+        <w:rPr>
+          <w:lang w:val="en-US"/>
+        </w:rPr>
+        <w:t>)</w:t>
+      </w:r>
+      <w:r>
+        <w:rPr>
+          <w:lang w:val="en-US"/>
+        </w:rPr>
+        <w:t xml:space="preserve"> (?)</w:t>
+      </w:r>
       <w:r>
         <w:rPr>
           <w:lang w:val="en-US"/>
         </w:rPr>
         <w:t>.</w:t>
+      </w:r>
+      <w:r>
+        <w:rPr>
+          <w:lang w:val="en-US"/>
+        </w:rPr>
+        <w:br w:type="page"/>
+      </w:r>
+    </w:p>
+    <w:p>
+      <w:pPr>
+        <w:pStyle w:val="Overskrift1"/>
+        <w:rPr>
+          <w:lang w:val="en-US"/>
+        </w:rPr>
+      </w:pPr>
+      <w:r>
+        <w:rPr>
+          <w:lang w:val="en-US"/>
+        </w:rPr>
+        <w:lastRenderedPageBreak/>
+        <w:t>VIDEO #17</w:t>
+      </w:r>
+    </w:p>
+    <w:p>
+      <w:pPr>
+        <w:rPr>
+          <w:b/>
+          <w:bCs/>
+          <w:lang w:val="en-US"/>
+        </w:rPr>
+      </w:pPr>
+      <w:r>
+        <w:rPr>
+          <w:b/>
+          <w:bCs/>
+          <w:lang w:val="en-US"/>
+        </w:rPr>
+        <w:t>Delegates</w:t>
+      </w:r>
+    </w:p>
+    <w:p>
+      <w:pPr>
+        <w:rPr>
+          <w:lang w:val="en-US"/>
+        </w:rPr>
+      </w:pPr>
+      <w:r>
+        <w:rPr>
+          <w:lang w:val="en-US"/>
+        </w:rPr>
+        <w:t>Replacing the factories with delegates.</w:t>
+      </w:r>
+      <w:r>
+        <w:rPr>
+          <w:lang w:val="en-US"/>
+        </w:rPr>
+        <w:br/>
+        <w:t>A delegate describes a function.</w:t>
+      </w:r>
+    </w:p>
+    <w:p>
+      <w:pPr>
+        <w:rPr>
+          <w:lang w:val="en-US"/>
+        </w:rPr>
+      </w:pPr>
+      <w:r>
+        <w:rPr>
+          <w:lang w:val="en-US"/>
+        </w:rPr>
+        <w:t xml:space="preserve">The delegates allow us to handle viewmodel creation </w:t>
+      </w:r>
+      <w:r>
+        <w:rPr>
+          <w:lang w:val="en-US"/>
+        </w:rPr>
+        <w:t>without having to create factory classes for the viewmodels. All of the factories are deleted.</w:t>
+      </w:r>
+    </w:p>
+    <w:p>
+      <w:pPr>
+        <w:rPr>
+          <w:lang w:val="en-US"/>
+        </w:rPr>
+      </w:pPr>
+      <w:r>
+        <w:rPr>
+          <w:lang w:val="en-US"/>
+        </w:rPr>
+        <w:t xml:space="preserve">Can now from the App.xaml.cs decide whether each viewmodel will </w:t>
+      </w:r>
+      <w:r>
+        <w:rPr>
+          <w:lang w:val="en-US"/>
+        </w:rPr>
+        <w:t xml:space="preserve">be reused or a new one created every time a user opens a new </w:t>
+      </w:r>
+      <w:r>
+        <w:rPr>
+          <w:lang w:val="en-US"/>
+        </w:rPr>
+        <w:t>view.</w:t>
+      </w:r>
+    </w:p>
+    <w:p>
+      <w:pPr>
+        <w:rPr>
+          <w:lang w:val="en-US"/>
+        </w:rPr>
+      </w:pPr>
+    </w:p>
+    <w:p>
+      <w:pPr>
+        <w:pStyle w:val="Brdtekst"/>
+        <w:rPr>
+          <w:i/>
+          <w:iCs/>
+          <w:lang w:val="en-US"/>
+        </w:rPr>
+      </w:pPr>
+      <w:r>
+        <w:rPr>
+          <w:i/>
+          <w:iCs/>
+          <w:lang w:val="en-US"/>
+        </w:rPr>
+        <w:t>Not in tutorial:</w:t>
+      </w:r>
+      <w:r>
+        <w:rPr>
+          <w:i/>
+          <w:iCs/>
+          <w:lang w:val="en-US"/>
+        </w:rPr>
+        <w:br/>
+      </w:r>
+      <w:r>
+        <w:rPr>
+          <w:i/>
+          <w:iCs/>
+          <w:lang w:val="en-US"/>
+        </w:rPr>
+        <w:t>A</w:t>
+      </w:r>
+      <w:r>
+        <w:rPr>
+          <w:i/>
+          <w:iCs/>
+          <w:lang w:val="en-US"/>
+        </w:rPr>
+        <w:t>dded</w:t>
+      </w:r>
+      <w:r>
+        <w:rPr>
+          <w:i/>
+          <w:iCs/>
+          <w:lang w:val="en-US"/>
+        </w:rPr>
+        <w:t xml:space="preserve"> a</w:t>
+      </w:r>
+      <w:r>
+        <w:rPr>
+          <w:i/>
+          <w:iCs/>
+          <w:lang w:val="en-US"/>
+        </w:rPr>
+        <w:t xml:space="preserve"> button i</w:t>
+      </w:r>
+      <w:r>
+        <w:rPr>
+          <w:i/>
+          <w:iCs/>
+          <w:lang w:val="en-US"/>
+        </w:rPr>
+        <w:t>n</w:t>
+      </w:r>
+      <w:r>
+        <w:rPr>
+          <w:i/>
+          <w:iCs/>
+          <w:lang w:val="en-US"/>
+        </w:rPr>
+        <w:t xml:space="preserve"> BuyViewModel that changes the view to HomeViewModel</w:t>
+      </w:r>
+      <w:r>
+        <w:rPr>
+          <w:i/>
+          <w:iCs/>
+          <w:lang w:val="en-US"/>
+        </w:rPr>
+        <w:t xml:space="preserve"> with the ViewModelDelegateRenavigator.</w:t>
+      </w:r>
+      <w:r>
+        <w:rPr>
+          <w:i/>
+          <w:iCs/>
+          <w:lang w:val="en-US"/>
+        </w:rPr>
+        <w:t xml:space="preserve"> In other words a button for switching views of the contentcontrol inside the contentcontrol itself.</w:t>
       </w:r>
     </w:p>
     <w:sectPr>
@@ -4727,6 +4334,7 @@
   <w:style w:type="character" w:default="1" w:styleId="Standardskriftforavsnitt">
     <w:name w:val="Default Paragraph Font"/>
     <w:uiPriority w:val="1"/>
+    <w:semiHidden/>
     <w:unhideWhenUsed/>
   </w:style>
   <w:style w:type="table" w:default="1" w:styleId="Vanligtabell">
@@ -4818,6 +4426,24 @@
       <w:ind w:left="720"/>
       <w:contextualSpacing/>
     </w:pPr>
+  </w:style>
+  <w:style w:type="paragraph" w:styleId="Brdtekst">
+    <w:name w:val="Body Text"/>
+    <w:basedOn w:val="Normal"/>
+    <w:link w:val="BrdtekstTegn"/>
+    <w:uiPriority w:val="99"/>
+    <w:unhideWhenUsed/>
+    <w:rsid w:val="000E54D1"/>
+    <w:pPr>
+      <w:spacing w:after="120"/>
+    </w:pPr>
+  </w:style>
+  <w:style w:type="character" w:customStyle="1" w:styleId="BrdtekstTegn">
+    <w:name w:val="Brødtekst Tegn"/>
+    <w:basedOn w:val="Standardskriftforavsnitt"/>
+    <w:link w:val="Brdtekst"/>
+    <w:uiPriority w:val="99"/>
+    <w:rsid w:val="000E54D1"/>
   </w:style>
 </w:styles>
 </file>

</xml_diff>